<commit_message>
Fix the modified date fields.
</commit_message>
<xml_diff>
--- a/drafts/S-9.1.1.5 Next18 and Next18-S Decoder Interface.docx
+++ b/drafts/S-9.1.1.5 Next18 and Next18-S Decoder Interface.docx
@@ -5,114 +5,78 @@
     <w:p>
       <w:pPr>
         <w:pStyle w:val="Heading1"/>
-        <w:spacing w:before="240" w:after="120"/>
-        <w:rPr/>
-      </w:pPr>
-      <w:r>
-        <w:rPr/>
-        <w:t>General</w:t>
-      </w:r>
-    </w:p>
-    <w:p>
-      <w:pPr>
-        <w:pStyle w:val="Heading2"/>
-        <w:rPr/>
-      </w:pPr>
-      <w:r>
-        <w:rPr/>
-        <w:t>Introduction and Intended Use (Informative)</w:t>
-      </w:r>
-    </w:p>
-    <w:p>
-      <w:pPr>
-        <w:pStyle w:val="TextBody"/>
-        <w:rPr/>
-      </w:pPr>
-      <w:r>
-        <w:rPr/>
-        <w:t xml:space="preserve">This standard defines a multi-pole interface for </w:t>
-      </w:r>
-      <w:r>
-        <w:rPr/>
-        <w:t>vehicles</w:t>
-      </w:r>
-      <w:r>
-        <w:rPr/>
-        <w:t xml:space="preserve"> with limited installation volume for electronic components. </w:t>
-      </w:r>
-      <w:r>
-        <w:rPr/>
-        <w:t>It is suitable for N and TT gauges, as well as smaller vehicle installations in HO gauge.</w:t>
-      </w:r>
-    </w:p>
-    <w:p>
-      <w:pPr>
-        <w:pStyle w:val="Heading2"/>
-        <w:rPr/>
-      </w:pPr>
-      <w:r>
-        <w:rPr/>
-        <w:t>References</w:t>
-      </w:r>
-    </w:p>
-    <w:p>
-      <w:pPr>
-        <w:pStyle w:val="TextBody"/>
-        <w:rPr/>
-      </w:pPr>
-      <w:r>
-        <w:rPr/>
-        <w:t>This standard should be interpreted in the context of the following NMRA Standards, Technical Notes, and Technical Information.</w:t>
-      </w:r>
-    </w:p>
-    <w:p>
-      <w:pPr>
-        <w:pStyle w:val="Heading3"/>
-        <w:rPr/>
-      </w:pPr>
-      <w:r>
-        <w:rPr/>
-        <w:t>Normative</w:t>
-      </w:r>
-    </w:p>
-    <w:p>
-      <w:pPr>
-        <w:pStyle w:val="TextBody"/>
         <w:numPr>
           <w:ilvl w:val="0"/>
           <w:numId w:val="2"/>
         </w:numPr>
-        <w:spacing w:before="57" w:after="57"/>
-        <w:rPr/>
-      </w:pPr>
-      <w:r>
-        <w:rPr/>
-        <w:t>S-9.1.1 DCC Interfaces, which specifies general DCC interface requirements</w:t>
+        <w:spacing w:before="240" w:after="120"/>
+        <w:rPr/>
+      </w:pPr>
+      <w:r>
+        <w:rPr/>
+        <w:t>General</w:t>
       </w:r>
     </w:p>
     <w:p>
       <w:pPr>
-        <w:pStyle w:val="TextBody"/>
+        <w:pStyle w:val="Heading2"/>
         <w:numPr>
-          <w:ilvl w:val="0"/>
+          <w:ilvl w:val="1"/>
           <w:numId w:val="2"/>
         </w:numPr>
-        <w:spacing w:before="57" w:after="57"/>
-        <w:rPr/>
-      </w:pPr>
-      <w:r>
-        <w:rPr/>
-        <w:t>S-9.2.3 DCC Service Mode, which specifies service mode programming requirements</w:t>
+        <w:rPr/>
+      </w:pPr>
+      <w:r>
+        <w:rPr/>
+        <w:t>Introduction and Intended Use (Informative)</w:t>
       </w:r>
     </w:p>
     <w:p>
       <w:pPr>
+        <w:pStyle w:val="TextBody"/>
+        <w:rPr/>
+      </w:pPr>
+      <w:r>
+        <w:rPr/>
+        <w:t>This standard defines a multi-pole interface for vehicles with limited installation volume for electronic components. It is suitable for N and TT gauges, as well as smaller vehicle installations in HO gauge.</w:t>
+      </w:r>
+    </w:p>
+    <w:p>
+      <w:pPr>
+        <w:pStyle w:val="Heading2"/>
+        <w:numPr>
+          <w:ilvl w:val="1"/>
+          <w:numId w:val="2"/>
+        </w:numPr>
+        <w:rPr/>
+      </w:pPr>
+      <w:r>
+        <w:rPr/>
+        <w:t>References</w:t>
+      </w:r>
+    </w:p>
+    <w:p>
+      <w:pPr>
+        <w:pStyle w:val="TextBody"/>
+        <w:rPr/>
+      </w:pPr>
+      <w:r>
+        <w:rPr/>
+        <w:t>This standard should be interpreted in the context of the following NMRA Standards, Technical Notes, and Technical Information.</w:t>
+      </w:r>
+    </w:p>
+    <w:p>
+      <w:pPr>
         <w:pStyle w:val="Heading3"/>
-        <w:rPr/>
-      </w:pPr>
-      <w:r>
-        <w:rPr/>
-        <w:t>Informative</w:t>
+        <w:numPr>
+          <w:ilvl w:val="2"/>
+          <w:numId w:val="2"/>
+        </w:numPr>
+        <w:rPr/>
+      </w:pPr>
+      <w:r>
+        <w:rPr/>
+        <w:t>Normative</w:t>
       </w:r>
     </w:p>
     <w:p>
@@ -127,7 +91,7 @@
       </w:pPr>
       <w:r>
         <w:rPr/>
-        <w:t>TN-9.1.1 DCC Interfaces, which provides commentary on general DCC interface requirements</w:t>
+        <w:t>S-9.1.1 DCC Interfaces, which specifies general DCC interface requirements</w:t>
       </w:r>
     </w:p>
     <w:p>
@@ -142,7 +106,21 @@
       </w:pPr>
       <w:r>
         <w:rPr/>
-        <w:t>TN-9.1.1.5 Next18 and Next18-S Decoder Interface, which provides commentary on the Next18 and Next18-S decoder interface</w:t>
+        <w:t>S-9.2.3 DCC Service Mode, which specifies service mode programming requirements</w:t>
+      </w:r>
+    </w:p>
+    <w:p>
+      <w:pPr>
+        <w:pStyle w:val="Heading3"/>
+        <w:numPr>
+          <w:ilvl w:val="2"/>
+          <w:numId w:val="2"/>
+        </w:numPr>
+        <w:rPr/>
+      </w:pPr>
+      <w:r>
+        <w:rPr/>
+        <w:t>Informative</w:t>
       </w:r>
     </w:p>
     <w:p>
@@ -150,14 +128,14 @@
         <w:pStyle w:val="TextBody"/>
         <w:numPr>
           <w:ilvl w:val="0"/>
-          <w:numId w:val="3"/>
+          <w:numId w:val="4"/>
         </w:numPr>
         <w:spacing w:before="57" w:after="57"/>
         <w:rPr/>
       </w:pPr>
       <w:r>
         <w:rPr/>
-        <w:t>TI-9.1.1 Sources for Connectors for DCC, which provides a list of manufacturer part numbers for DCC interface connectors</w:t>
+        <w:t>TN-9.1.1 DCC Interfaces, which provides commentary on general DCC interface requirements</w:t>
       </w:r>
     </w:p>
     <w:p>
@@ -165,14 +143,14 @@
         <w:pStyle w:val="TextBody"/>
         <w:numPr>
           <w:ilvl w:val="0"/>
-          <w:numId w:val="3"/>
+          <w:numId w:val="4"/>
         </w:numPr>
         <w:spacing w:before="57" w:after="57"/>
         <w:rPr/>
       </w:pPr>
       <w:r>
         <w:rPr/>
-        <w:t>TI-9.2.3 Serial User Standard Interface for DCC, which provides information on SUSI</w:t>
+        <w:t>TN-9.1.1.5 Next18 and Next18-S Decoder Interface, which provides commentary on the Next18 and Next18-S decoder interface</w:t>
       </w:r>
     </w:p>
     <w:p>
@@ -180,22 +158,14 @@
         <w:pStyle w:val="TextBody"/>
         <w:numPr>
           <w:ilvl w:val="0"/>
-          <w:numId w:val="3"/>
+          <w:numId w:val="4"/>
         </w:numPr>
         <w:spacing w:before="57" w:after="57"/>
         <w:rPr/>
       </w:pPr>
       <w:r>
         <w:rPr/>
-        <w:t xml:space="preserve">RCN-118 Decoder Interfaces Next18/Next18-S, </w:t>
-      </w:r>
-      <w:r>
-        <w:rPr/>
-        <w:t xml:space="preserve">with </w:t>
-      </w:r>
-      <w:r>
-        <w:rPr/>
-        <w:t>which this standard is intended to be in harmony</w:t>
+        <w:t>TI-9.1.1 Sources for Connectors for DCC, which provides a list of manufacturer part numbers for DCC interface connectors</w:t>
       </w:r>
     </w:p>
     <w:p>
@@ -203,30 +173,56 @@
         <w:pStyle w:val="TextBody"/>
         <w:numPr>
           <w:ilvl w:val="0"/>
-          <w:numId w:val="3"/>
+          <w:numId w:val="4"/>
         </w:numPr>
         <w:spacing w:before="57" w:after="57"/>
         <w:rPr/>
       </w:pPr>
       <w:r>
         <w:rPr/>
-        <w:t xml:space="preserve">NEM 662 Electrical Interface Next 18, with </w:t>
-      </w:r>
-      <w:r>
-        <w:rPr/>
-        <w:t>whi</w:t>
-      </w:r>
-      <w:r>
-        <w:rPr/>
-        <w:t>ch this standard is intended to be in harmony</w:t>
-      </w:r>
-      <w:r>
-        <w:br w:type="page"/>
+        <w:t>TI-9.2.3 Serial User Standard Interface for DCC, which provides information on SUSI</w:t>
       </w:r>
     </w:p>
     <w:p>
       <w:pPr>
+        <w:pStyle w:val="TextBody"/>
+        <w:numPr>
+          <w:ilvl w:val="0"/>
+          <w:numId w:val="4"/>
+        </w:numPr>
+        <w:spacing w:before="57" w:after="57"/>
+        <w:rPr/>
+      </w:pPr>
+      <w:r>
+        <w:rPr/>
+        <w:t>RCN-118 Decoder Interfaces Next18/Next18-S, with which this standard is intended to be in harmony</w:t>
+      </w:r>
+    </w:p>
+    <w:p>
+      <w:pPr>
+        <w:pStyle w:val="TextBody"/>
+        <w:numPr>
+          <w:ilvl w:val="0"/>
+          <w:numId w:val="4"/>
+        </w:numPr>
+        <w:spacing w:before="57" w:after="57"/>
+        <w:rPr/>
+      </w:pPr>
+      <w:r>
+        <w:rPr/>
+        <w:t>NEM 662 Electrical Interface Next 18, with which this standard is intended to be in harmony</w:t>
+      </w:r>
+      <w:r>
+        <w:br w:type="page"/>
+      </w:r>
+    </w:p>
+    <w:p>
+      <w:pPr>
         <w:pStyle w:val="Heading2"/>
+        <w:numPr>
+          <w:ilvl w:val="1"/>
+          <w:numId w:val="2"/>
+        </w:numPr>
         <w:rPr/>
       </w:pPr>
       <w:r>
@@ -247,14 +243,14 @@
         </w:tblCellMar>
       </w:tblPr>
       <w:tblGrid>
-        <w:gridCol w:w="2069"/>
+        <w:gridCol w:w="2068"/>
         <w:gridCol w:w="7291"/>
       </w:tblGrid>
       <w:tr>
         <w:trPr/>
         <w:tc>
           <w:tcPr>
-            <w:tcW w:w="2069" w:type="dxa"/>
+            <w:tcW w:w="2068" w:type="dxa"/>
             <w:tcBorders>
               <w:top w:val="single" w:sz="2" w:space="0" w:color="000000"/>
               <w:left w:val="single" w:sz="2" w:space="0" w:color="000000"/>
@@ -316,7 +312,7 @@
         <w:trPr/>
         <w:tc>
           <w:tcPr>
-            <w:tcW w:w="2069" w:type="dxa"/>
+            <w:tcW w:w="2068" w:type="dxa"/>
             <w:tcBorders>
               <w:left w:val="single" w:sz="2" w:space="0" w:color="000000"/>
               <w:bottom w:val="single" w:sz="2" w:space="0" w:color="000000"/>
@@ -351,15 +347,7 @@
             </w:pPr>
             <w:r>
               <w:rPr/>
-              <w:t xml:space="preserve">Mobile model railroad </w:t>
-            </w:r>
-            <w:r>
-              <w:rPr/>
-              <w:t>device</w:t>
-            </w:r>
-            <w:r>
-              <w:rPr/>
-              <w:t>. This includes locomotives and other rolling stock.</w:t>
+              <w:t>Mobile model railroad device. This includes locomotives and other rolling stock.</w:t>
             </w:r>
           </w:p>
         </w:tc>
@@ -368,7 +356,7 @@
         <w:trPr/>
         <w:tc>
           <w:tcPr>
-            <w:tcW w:w="2069" w:type="dxa"/>
+            <w:tcW w:w="2068" w:type="dxa"/>
             <w:tcBorders>
               <w:left w:val="single" w:sz="2" w:space="0" w:color="000000"/>
               <w:bottom w:val="single" w:sz="2" w:space="0" w:color="000000"/>
@@ -412,7 +400,7 @@
         <w:trPr/>
         <w:tc>
           <w:tcPr>
-            <w:tcW w:w="2069" w:type="dxa"/>
+            <w:tcW w:w="2068" w:type="dxa"/>
             <w:tcBorders>
               <w:left w:val="single" w:sz="2" w:space="0" w:color="000000"/>
               <w:bottom w:val="single" w:sz="2" w:space="0" w:color="000000"/>
@@ -447,15 +435,7 @@
             </w:pPr>
             <w:r>
               <w:rPr/>
-              <w:t xml:space="preserve">Electronic circuit board that is considered part of the vehicle which </w:t>
-            </w:r>
-            <w:r>
-              <w:rPr/>
-              <w:t>a</w:t>
-            </w:r>
-            <w:r>
-              <w:rPr/>
-              <w:t xml:space="preserve"> decoder is intended to be plugged into.</w:t>
+              <w:t>Electronic circuit board that is considered part of the vehicle which a decoder is intended to be plugged into.</w:t>
             </w:r>
           </w:p>
         </w:tc>
@@ -464,7 +444,7 @@
         <w:trPr/>
         <w:tc>
           <w:tcPr>
-            <w:tcW w:w="2069" w:type="dxa"/>
+            <w:tcW w:w="2068" w:type="dxa"/>
             <w:tcBorders>
               <w:left w:val="single" w:sz="2" w:space="0" w:color="000000"/>
               <w:bottom w:val="single" w:sz="2" w:space="0" w:color="000000"/>
@@ -508,6 +488,10 @@
     <w:p>
       <w:pPr>
         <w:pStyle w:val="Heading2"/>
+        <w:numPr>
+          <w:ilvl w:val="1"/>
+          <w:numId w:val="2"/>
+        </w:numPr>
         <w:rPr/>
       </w:pPr>
       <w:r>
@@ -522,23 +506,7 @@
       </w:pPr>
       <w:r>
         <w:rPr/>
-        <w:t xml:space="preserve">To meet this standard all mechanical and electrical values mentioned must be met and respected, </w:t>
-      </w:r>
-      <w:r>
-        <w:rPr/>
-        <w:t>unless otherwise noted</w:t>
-      </w:r>
-      <w:r>
-        <w:rPr/>
-        <w:t xml:space="preserve">. It is not necessary to implement all connections of the interface. The connections belonging to unimplemented features must remain unconnected. This applies to </w:t>
-      </w:r>
-      <w:r>
-        <w:rPr/>
-        <w:t>vehicles</w:t>
-      </w:r>
-      <w:r>
-        <w:rPr/>
-        <w:t xml:space="preserve"> as well as for other devices that use this interface.</w:t>
+        <w:t>To meet this standard all mechanical and electrical values mentioned must be met and respected, unless otherwise noted. It is not necessary to implement all connections of the interface. The connections belonging to unimplemented features must remain unconnected. This applies to vehicles as well as for other devices that use this interface.</w:t>
       </w:r>
       <w:r>
         <w:br w:type="page"/>
@@ -547,6 +515,10 @@
     <w:p>
       <w:pPr>
         <w:pStyle w:val="Heading1"/>
+        <w:numPr>
+          <w:ilvl w:val="0"/>
+          <w:numId w:val="2"/>
+        </w:numPr>
         <w:rPr/>
       </w:pPr>
       <w:r>
@@ -561,11 +533,7 @@
       </w:pPr>
       <w:r>
         <w:rPr/>
-        <w:t>The interface consists of an encapsulated 18-pin socke</w:t>
-      </w:r>
-      <w:r>
-        <w:rPr/>
-        <w:t xml:space="preserve">t (Figure </w:t>
+        <w:t xml:space="preserve">The interface consists of an encapsulated 18-pin socket (Figure </w:t>
       </w:r>
       <w:r>
         <w:rPr/>
@@ -589,15 +557,7 @@
       </w:r>
       <w:r>
         <w:rPr/>
-        <w:t xml:space="preserve">) </w:t>
-      </w:r>
-      <w:r>
-        <w:rPr/>
-        <w:t xml:space="preserve">on the system board </w:t>
-      </w:r>
-      <w:r>
-        <w:rPr/>
-        <w:t xml:space="preserve">of vehicle and the encapsulated 18-pin header (Figure </w:t>
+        <w:t xml:space="preserve">) on the system board of vehicle and the encapsulated 18-pin header (Figure </w:t>
       </w:r>
       <w:r>
         <w:rPr/>
@@ -631,12 +591,10 @@
       </w:pPr>
       <w:r>
         <w:rPr/>
-      </w:r>
-      <w:r>
         <mc:AlternateContent>
           <mc:Choice Requires="wps">
             <w:drawing>
-              <wp:anchor behindDoc="0" distT="0" distB="0" distL="0" distR="0" simplePos="0" locked="0" layoutInCell="1" allowOverlap="1" relativeHeight="22">
+              <wp:anchor behindDoc="0" distT="0" distB="0" distL="0" distR="0" simplePos="0" locked="0" layoutInCell="1" allowOverlap="1" relativeHeight="3">
                 <wp:simplePos x="0" y="0"/>
                 <wp:positionH relativeFrom="column">
                   <wp:posOffset>843915</wp:posOffset>
@@ -644,21 +602,33 @@
                 <wp:positionV relativeFrom="paragraph">
                   <wp:posOffset>5715</wp:posOffset>
                 </wp:positionV>
-                <wp:extent cx="1623695" cy="1250315"/>
+                <wp:extent cx="1624330" cy="1250950"/>
                 <wp:effectExtent l="0" t="0" r="0" b="0"/>
                 <wp:wrapTopAndBottom/>
                 <wp:docPr id="1" name="Frame2"/>
                 <a:graphic xmlns:a="http://schemas.openxmlformats.org/drawingml/2006/main">
                   <a:graphicData uri="http://schemas.microsoft.com/office/word/2010/wordprocessingShape">
                     <wps:wsp>
-                      <wps:cNvSpPr txBox="1"/>
+                      <wps:cNvSpPr/>
                       <wps:spPr>
                         <a:xfrm>
                           <a:off x="0" y="0"/>
-                          <a:ext cx="1623695" cy="1250315"/>
+                          <a:ext cx="1623600" cy="1250280"/>
                         </a:xfrm>
-                        <a:prstGeom prst="rect"/>
+                        <a:prstGeom prst="rect">
+                          <a:avLst/>
+                        </a:prstGeom>
+                        <a:noFill/>
+                        <a:ln>
+                          <a:noFill/>
+                        </a:ln>
                       </wps:spPr>
+                      <wps:style>
+                        <a:lnRef idx="0"/>
+                        <a:fillRef idx="0"/>
+                        <a:effectRef idx="0"/>
+                        <a:fontRef idx="minor"/>
+                      </wps:style>
                       <wps:txbx>
                         <w:txbxContent>
                           <w:p>
@@ -673,7 +643,7 @@
                                 <wp:inline distT="0" distB="0" distL="0" distR="0">
                                   <wp:extent cx="1623695" cy="955040"/>
                                   <wp:effectExtent l="0" t="0" r="0" b="0"/>
-                                  <wp:docPr id="2" name="Image2" descr=""/>
+                                  <wp:docPr id="3" name="Image2" descr=""/>
                                   <wp:cNvGraphicFramePr>
                                     <a:graphicFrameLocks xmlns:a="http://schemas.openxmlformats.org/drawingml/2006/main" noChangeAspect="1"/>
                                   </wp:cNvGraphicFramePr>
@@ -681,7 +651,7 @@
                                     <a:graphicData uri="http://schemas.openxmlformats.org/drawingml/2006/picture">
                                       <pic:pic xmlns:pic="http://schemas.openxmlformats.org/drawingml/2006/picture">
                                         <pic:nvPicPr>
-                                          <pic:cNvPr id="2" name="Image2" descr=""/>
+                                          <pic:cNvPr id="3" name="Image2" descr=""/>
                                           <pic:cNvPicPr>
                                             <a:picLocks noChangeAspect="1" noChangeArrowheads="1"/>
                                           </pic:cNvPicPr>
@@ -741,16 +711,12 @@
                             <w:bookmarkEnd w:id="0"/>
                             <w:r>
                               <w:rPr/>
-                              <w:t xml:space="preserve"> </w:t>
-                            </w:r>
-                            <w:r>
-                              <w:rPr/>
-                              <w:t>18-pin socket</w:t>
+                              <w:t xml:space="preserve"> 18-pin socket</w:t>
                             </w:r>
                           </w:p>
                         </w:txbxContent>
                       </wps:txbx>
-                      <wps:bodyPr anchor="t" lIns="0" tIns="0" rIns="0" bIns="0">
+                      <wps:bodyPr lIns="0" rIns="0" tIns="0" bIns="0">
                         <a:noAutofit/>
                       </wps:bodyPr>
                     </wps:wsp>
@@ -761,8 +727,11 @@
           </mc:Choice>
           <mc:Fallback>
             <w:pict>
-              <v:rect style="position:absolute;rotation:0;width:127.85pt;height:98.45pt;mso-wrap-distance-left:0pt;mso-wrap-distance-right:0pt;mso-wrap-distance-top:0pt;mso-wrap-distance-bottom:0pt;margin-top:0.45pt;mso-position-vertical-relative:text;margin-left:66.45pt;mso-position-horizontal-relative:text">
-                <v:textbox inset="0in,0in,0in,0in">
+              <v:rect id="shape_0" ID="Frame2" stroked="f" style="position:absolute;margin-left:66.45pt;margin-top:0.45pt;width:127.8pt;height:98.4pt">
+                <w10:wrap type="square"/>
+                <v:fill o:detectmouseclick="t" on="false"/>
+                <v:stroke color="#3465a4" joinstyle="round" endcap="flat"/>
+                <v:textbox>
                   <w:txbxContent>
                     <w:p>
                       <w:pPr>
@@ -776,7 +745,7 @@
                           <wp:inline distT="0" distB="0" distL="0" distR="0">
                             <wp:extent cx="1623695" cy="955040"/>
                             <wp:effectExtent l="0" t="0" r="0" b="0"/>
-                            <wp:docPr id="3" name="Image2" descr=""/>
+                            <wp:docPr id="4" name="Image2" descr=""/>
                             <wp:cNvGraphicFramePr>
                               <a:graphicFrameLocks xmlns:a="http://schemas.openxmlformats.org/drawingml/2006/main" noChangeAspect="1"/>
                             </wp:cNvGraphicFramePr>
@@ -784,7 +753,7 @@
                               <a:graphicData uri="http://schemas.openxmlformats.org/drawingml/2006/picture">
                                 <pic:pic xmlns:pic="http://schemas.openxmlformats.org/drawingml/2006/picture">
                                   <pic:nvPicPr>
-                                    <pic:cNvPr id="3" name="Image2" descr=""/>
+                                    <pic:cNvPr id="4" name="Image2" descr=""/>
                                     <pic:cNvPicPr>
                                       <a:picLocks noChangeAspect="1" noChangeArrowheads="1"/>
                                     </pic:cNvPicPr>
@@ -844,26 +813,19 @@
                       <w:bookmarkEnd w:id="1"/>
                       <w:r>
                         <w:rPr/>
-                        <w:t xml:space="preserve"> </w:t>
-                      </w:r>
-                      <w:r>
-                        <w:rPr/>
-                        <w:t>18-pin socket</w:t>
+                        <w:t xml:space="preserve"> 18-pin socket</w:t>
                       </w:r>
                     </w:p>
                   </w:txbxContent>
                 </v:textbox>
-                <w10:wrap type="topAndBottom"/>
               </v:rect>
             </w:pict>
           </mc:Fallback>
         </mc:AlternateContent>
-      </w:r>
-      <w:r>
         <mc:AlternateContent>
           <mc:Choice Requires="wps">
             <w:drawing>
-              <wp:anchor behindDoc="0" distT="0" distB="0" distL="0" distR="0" simplePos="0" locked="0" layoutInCell="1" allowOverlap="1" relativeHeight="23">
+              <wp:anchor behindDoc="0" distT="0" distB="0" distL="0" distR="0" simplePos="0" locked="0" layoutInCell="1" allowOverlap="1" relativeHeight="4">
                 <wp:simplePos x="0" y="0"/>
                 <wp:positionH relativeFrom="column">
                   <wp:posOffset>3549015</wp:posOffset>
@@ -871,21 +833,33 @@
                 <wp:positionV relativeFrom="paragraph">
                   <wp:posOffset>11430</wp:posOffset>
                 </wp:positionV>
-                <wp:extent cx="1652270" cy="1250950"/>
+                <wp:extent cx="1652905" cy="1251585"/>
                 <wp:effectExtent l="0" t="0" r="0" b="0"/>
                 <wp:wrapTopAndBottom/>
-                <wp:docPr id="4" name="Frame1"/>
+                <wp:docPr id="5" name="Frame1"/>
                 <a:graphic xmlns:a="http://schemas.openxmlformats.org/drawingml/2006/main">
                   <a:graphicData uri="http://schemas.microsoft.com/office/word/2010/wordprocessingShape">
                     <wps:wsp>
-                      <wps:cNvSpPr txBox="1"/>
+                      <wps:cNvSpPr/>
                       <wps:spPr>
                         <a:xfrm>
                           <a:off x="0" y="0"/>
-                          <a:ext cx="1652270" cy="1250950"/>
+                          <a:ext cx="1652400" cy="1251000"/>
                         </a:xfrm>
-                        <a:prstGeom prst="rect"/>
+                        <a:prstGeom prst="rect">
+                          <a:avLst/>
+                        </a:prstGeom>
+                        <a:noFill/>
+                        <a:ln>
+                          <a:noFill/>
+                        </a:ln>
                       </wps:spPr>
+                      <wps:style>
+                        <a:lnRef idx="0"/>
+                        <a:fillRef idx="0"/>
+                        <a:effectRef idx="0"/>
+                        <a:fontRef idx="minor"/>
+                      </wps:style>
                       <wps:txbx>
                         <w:txbxContent>
                           <w:p>
@@ -900,7 +874,7 @@
                                 <wp:inline distT="0" distB="0" distL="0" distR="0">
                                   <wp:extent cx="1652270" cy="971550"/>
                                   <wp:effectExtent l="0" t="0" r="0" b="0"/>
-                                  <wp:docPr id="5" name="Image1" descr=""/>
+                                  <wp:docPr id="7" name="Image1" descr=""/>
                                   <wp:cNvGraphicFramePr>
                                     <a:graphicFrameLocks xmlns:a="http://schemas.openxmlformats.org/drawingml/2006/main" noChangeAspect="1"/>
                                   </wp:cNvGraphicFramePr>
@@ -908,7 +882,7 @@
                                     <a:graphicData uri="http://schemas.openxmlformats.org/drawingml/2006/picture">
                                       <pic:pic xmlns:pic="http://schemas.openxmlformats.org/drawingml/2006/picture">
                                         <pic:nvPicPr>
-                                          <pic:cNvPr id="5" name="Image1" descr=""/>
+                                          <pic:cNvPr id="7" name="Image1" descr=""/>
                                           <pic:cNvPicPr>
                                             <a:picLocks noChangeAspect="1" noChangeArrowheads="1"/>
                                           </pic:cNvPicPr>
@@ -968,16 +942,12 @@
                             <w:bookmarkEnd w:id="2"/>
                             <w:r>
                               <w:rPr/>
-                              <w:t xml:space="preserve"> </w:t>
-                            </w:r>
-                            <w:r>
-                              <w:rPr/>
-                              <w:t>18-pin plug</w:t>
+                              <w:t xml:space="preserve"> 18-pin plug</w:t>
                             </w:r>
                           </w:p>
                         </w:txbxContent>
                       </wps:txbx>
-                      <wps:bodyPr anchor="t" lIns="0" tIns="0" rIns="0" bIns="0">
+                      <wps:bodyPr lIns="0" rIns="0" tIns="0" bIns="0">
                         <a:noAutofit/>
                       </wps:bodyPr>
                     </wps:wsp>
@@ -988,8 +958,11 @@
           </mc:Choice>
           <mc:Fallback>
             <w:pict>
-              <v:rect style="position:absolute;rotation:0;width:130.1pt;height:98.5pt;mso-wrap-distance-left:0pt;mso-wrap-distance-right:0pt;mso-wrap-distance-top:0pt;mso-wrap-distance-bottom:0pt;margin-top:0.9pt;mso-position-vertical-relative:text;margin-left:279.45pt;mso-position-horizontal-relative:text">
-                <v:textbox inset="0in,0in,0in,0in">
+              <v:rect id="shape_0" ID="Frame1" stroked="f" style="position:absolute;margin-left:279.45pt;margin-top:0.9pt;width:130.05pt;height:98.45pt">
+                <w10:wrap type="square"/>
+                <v:fill o:detectmouseclick="t" on="false"/>
+                <v:stroke color="#3465a4" joinstyle="round" endcap="flat"/>
+                <v:textbox>
                   <w:txbxContent>
                     <w:p>
                       <w:pPr>
@@ -1003,7 +976,7 @@
                           <wp:inline distT="0" distB="0" distL="0" distR="0">
                             <wp:extent cx="1652270" cy="971550"/>
                             <wp:effectExtent l="0" t="0" r="0" b="0"/>
-                            <wp:docPr id="6" name="Image1" descr=""/>
+                            <wp:docPr id="8" name="Image1" descr=""/>
                             <wp:cNvGraphicFramePr>
                               <a:graphicFrameLocks xmlns:a="http://schemas.openxmlformats.org/drawingml/2006/main" noChangeAspect="1"/>
                             </wp:cNvGraphicFramePr>
@@ -1011,7 +984,7 @@
                               <a:graphicData uri="http://schemas.openxmlformats.org/drawingml/2006/picture">
                                 <pic:pic xmlns:pic="http://schemas.openxmlformats.org/drawingml/2006/picture">
                                   <pic:nvPicPr>
-                                    <pic:cNvPr id="6" name="Image1" descr=""/>
+                                    <pic:cNvPr id="8" name="Image1" descr=""/>
                                     <pic:cNvPicPr>
                                       <a:picLocks noChangeAspect="1" noChangeArrowheads="1"/>
                                     </pic:cNvPicPr>
@@ -1071,16 +1044,11 @@
                       <w:bookmarkEnd w:id="3"/>
                       <w:r>
                         <w:rPr/>
-                        <w:t xml:space="preserve"> </w:t>
-                      </w:r>
-                      <w:r>
-                        <w:rPr/>
-                        <w:t>18-pin plug</w:t>
+                        <w:t xml:space="preserve"> 18-pin plug</w:t>
                       </w:r>
                     </w:p>
                   </w:txbxContent>
                 </v:textbox>
-                <w10:wrap type="topAndBottom"/>
               </v:rect>
             </w:pict>
           </mc:Fallback>
@@ -1112,7 +1080,7 @@
         <w:pStyle w:val="TextBody"/>
         <w:numPr>
           <w:ilvl w:val="0"/>
-          <w:numId w:val="4"/>
+          <w:numId w:val="5"/>
         </w:numPr>
         <w:rPr/>
       </w:pPr>
@@ -1126,7 +1094,7 @@
         <w:pStyle w:val="TextBody"/>
         <w:numPr>
           <w:ilvl w:val="0"/>
-          <w:numId w:val="4"/>
+          <w:numId w:val="5"/>
         </w:numPr>
         <w:rPr/>
       </w:pPr>
@@ -1180,16 +1148,16 @@
         </w:tblCellMar>
       </w:tblPr>
       <w:tblGrid>
-        <w:gridCol w:w="1349"/>
+        <w:gridCol w:w="1347"/>
         <w:gridCol w:w="4320"/>
         <w:gridCol w:w="1800"/>
-        <w:gridCol w:w="1891"/>
+        <w:gridCol w:w="1892"/>
       </w:tblGrid>
       <w:tr>
         <w:trPr/>
         <w:tc>
           <w:tcPr>
-            <w:tcW w:w="1349" w:type="dxa"/>
+            <w:tcW w:w="1347" w:type="dxa"/>
             <w:tcBorders>
               <w:top w:val="single" w:sz="2" w:space="0" w:color="000000"/>
               <w:left w:val="single" w:sz="2" w:space="0" w:color="000000"/>
@@ -1297,7 +1265,7 @@
         </w:tc>
         <w:tc>
           <w:tcPr>
-            <w:tcW w:w="1891" w:type="dxa"/>
+            <w:tcW w:w="1892" w:type="dxa"/>
             <w:tcBorders>
               <w:top w:val="single" w:sz="2" w:space="0" w:color="000000"/>
               <w:left w:val="single" w:sz="2" w:space="0" w:color="000000"/>
@@ -1349,7 +1317,7 @@
         <w:trPr/>
         <w:tc>
           <w:tcPr>
-            <w:tcW w:w="1349" w:type="dxa"/>
+            <w:tcW w:w="1347" w:type="dxa"/>
             <w:tcBorders>
               <w:left w:val="single" w:sz="2" w:space="0" w:color="000000"/>
               <w:bottom w:val="single" w:sz="2" w:space="0" w:color="000000"/>
@@ -1413,7 +1381,7 @@
         </w:tc>
         <w:tc>
           <w:tcPr>
-            <w:tcW w:w="1891" w:type="dxa"/>
+            <w:tcW w:w="1892" w:type="dxa"/>
             <w:tcBorders>
               <w:left w:val="single" w:sz="2" w:space="0" w:color="000000"/>
               <w:bottom w:val="single" w:sz="2" w:space="0" w:color="000000"/>
@@ -1439,7 +1407,7 @@
         <w:trPr/>
         <w:tc>
           <w:tcPr>
-            <w:tcW w:w="1349" w:type="dxa"/>
+            <w:tcW w:w="1347" w:type="dxa"/>
             <w:tcBorders>
               <w:left w:val="single" w:sz="2" w:space="0" w:color="000000"/>
               <w:bottom w:val="single" w:sz="2" w:space="0" w:color="000000"/>
@@ -1503,7 +1471,7 @@
         </w:tc>
         <w:tc>
           <w:tcPr>
-            <w:tcW w:w="1891" w:type="dxa"/>
+            <w:tcW w:w="1892" w:type="dxa"/>
             <w:tcBorders>
               <w:left w:val="single" w:sz="2" w:space="0" w:color="000000"/>
               <w:bottom w:val="single" w:sz="2" w:space="0" w:color="000000"/>
@@ -1529,7 +1497,7 @@
         <w:trPr/>
         <w:tc>
           <w:tcPr>
-            <w:tcW w:w="1349" w:type="dxa"/>
+            <w:tcW w:w="1347" w:type="dxa"/>
             <w:tcBorders>
               <w:left w:val="single" w:sz="2" w:space="0" w:color="000000"/>
               <w:bottom w:val="single" w:sz="2" w:space="0" w:color="000000"/>
@@ -1593,7 +1561,7 @@
         </w:tc>
         <w:tc>
           <w:tcPr>
-            <w:tcW w:w="1891" w:type="dxa"/>
+            <w:tcW w:w="1892" w:type="dxa"/>
             <w:tcBorders>
               <w:left w:val="single" w:sz="2" w:space="0" w:color="000000"/>
               <w:bottom w:val="single" w:sz="2" w:space="0" w:color="000000"/>
@@ -1619,7 +1587,7 @@
         <w:trPr/>
         <w:tc>
           <w:tcPr>
-            <w:tcW w:w="1349" w:type="dxa"/>
+            <w:tcW w:w="1347" w:type="dxa"/>
             <w:tcBorders>
               <w:left w:val="single" w:sz="2" w:space="0" w:color="000000"/>
               <w:bottom w:val="single" w:sz="2" w:space="0" w:color="000000"/>
@@ -1683,7 +1651,7 @@
         </w:tc>
         <w:tc>
           <w:tcPr>
-            <w:tcW w:w="1891" w:type="dxa"/>
+            <w:tcW w:w="1892" w:type="dxa"/>
             <w:tcBorders>
               <w:left w:val="single" w:sz="2" w:space="0" w:color="000000"/>
               <w:bottom w:val="single" w:sz="2" w:space="0" w:color="000000"/>
@@ -1709,7 +1677,7 @@
         <w:trPr/>
         <w:tc>
           <w:tcPr>
-            <w:tcW w:w="1349" w:type="dxa"/>
+            <w:tcW w:w="1347" w:type="dxa"/>
             <w:tcBorders>
               <w:left w:val="single" w:sz="2" w:space="0" w:color="000000"/>
               <w:bottom w:val="single" w:sz="2" w:space="0" w:color="000000"/>
@@ -1773,7 +1741,7 @@
         </w:tc>
         <w:tc>
           <w:tcPr>
-            <w:tcW w:w="1891" w:type="dxa"/>
+            <w:tcW w:w="1892" w:type="dxa"/>
             <w:tcBorders>
               <w:left w:val="single" w:sz="2" w:space="0" w:color="000000"/>
               <w:bottom w:val="single" w:sz="2" w:space="0" w:color="000000"/>
@@ -1799,7 +1767,7 @@
         <w:trPr/>
         <w:tc>
           <w:tcPr>
-            <w:tcW w:w="1349" w:type="dxa"/>
+            <w:tcW w:w="1347" w:type="dxa"/>
             <w:tcBorders>
               <w:left w:val="single" w:sz="2" w:space="0" w:color="000000"/>
               <w:bottom w:val="single" w:sz="2" w:space="0" w:color="000000"/>
@@ -1863,7 +1831,7 @@
         </w:tc>
         <w:tc>
           <w:tcPr>
-            <w:tcW w:w="1891" w:type="dxa"/>
+            <w:tcW w:w="1892" w:type="dxa"/>
             <w:tcBorders>
               <w:left w:val="single" w:sz="2" w:space="0" w:color="000000"/>
               <w:bottom w:val="single" w:sz="2" w:space="0" w:color="000000"/>
@@ -1929,7 +1897,7 @@
       </w:r>
       <w:r>
         <w:rPr/>
-        <w:t>Table 1</w:t>
+        <w:t xml:space="preserve">Table </w:t>
       </w:r>
       <w:r>
         <w:rPr/>
@@ -1950,7 +1918,7 @@
         <mc:AlternateContent>
           <mc:Choice Requires="wps">
             <w:drawing>
-              <wp:anchor behindDoc="0" distT="0" distB="0" distL="0" distR="0" simplePos="0" locked="0" layoutInCell="1" allowOverlap="1" relativeHeight="21">
+              <wp:anchor behindDoc="0" distT="0" distB="0" distL="0" distR="0" simplePos="0" locked="0" layoutInCell="1" allowOverlap="1" relativeHeight="2">
                 <wp:simplePos x="0" y="0"/>
                 <wp:positionH relativeFrom="column">
                   <wp:posOffset>-438785</wp:posOffset>
@@ -1958,10 +1926,10 @@
                 <wp:positionV relativeFrom="paragraph">
                   <wp:posOffset>872490</wp:posOffset>
                 </wp:positionV>
-                <wp:extent cx="90170" cy="313055"/>
+                <wp:extent cx="90805" cy="313690"/>
                 <wp:effectExtent l="0" t="0" r="0" b="0"/>
                 <wp:wrapSquare wrapText="bothSides"/>
-                <wp:docPr id="7" name="Rechteck 459"/>
+                <wp:docPr id="9" name="Rechteck 459"/>
                 <a:graphic xmlns:a="http://schemas.openxmlformats.org/drawingml/2006/main">
                   <a:graphicData uri="http://schemas.microsoft.com/office/word/2010/wordprocessingShape">
                     <wps:wsp>
@@ -1969,7 +1937,7 @@
                       <wps:spPr>
                         <a:xfrm>
                           <a:off x="0" y="0"/>
-                          <a:ext cx="89640" cy="312480"/>
+                          <a:ext cx="90000" cy="313200"/>
                         </a:xfrm>
                         <a:prstGeom prst="rect">
                           <a:avLst/>
@@ -1996,7 +1964,7 @@
           </mc:Choice>
           <mc:Fallback>
             <w:pict>
-              <v:rect id="shape_0" ID="Rechteck 459" fillcolor="white" stroked="f" style="position:absolute;margin-left:-34.55pt;margin-top:68.7pt;width:7pt;height:24.55pt">
+              <v:rect id="shape_0" ID="Rechteck 459" fillcolor="white" stroked="f" style="position:absolute;margin-left:-34.55pt;margin-top:68.7pt;width:7.05pt;height:24.6pt">
                 <w10:wrap type="none"/>
                 <v:fill o:detectmouseclick="t" type="solid" color2="black"/>
                 <v:stroke color="#3465a4" joinstyle="round" endcap="flat"/>
@@ -2004,12 +1972,10 @@
             </w:pict>
           </mc:Fallback>
         </mc:AlternateContent>
-      </w:r>
-      <w:r>
         <mc:AlternateContent>
           <mc:Choice Requires="wps">
             <w:drawing>
-              <wp:anchor behindDoc="0" distT="0" distB="0" distL="0" distR="0" simplePos="0" locked="0" layoutInCell="1" allowOverlap="1" relativeHeight="24">
+              <wp:anchor behindDoc="0" distT="0" distB="0" distL="0" distR="0" simplePos="0" locked="0" layoutInCell="1" allowOverlap="1" relativeHeight="5">
                 <wp:simplePos x="0" y="0"/>
                 <wp:positionH relativeFrom="column">
                   <wp:posOffset>196215</wp:posOffset>
@@ -2017,21 +1983,33 @@
                 <wp:positionV relativeFrom="paragraph">
                   <wp:posOffset>635</wp:posOffset>
                 </wp:positionV>
-                <wp:extent cx="3315335" cy="2122170"/>
+                <wp:extent cx="3315970" cy="2122805"/>
                 <wp:effectExtent l="0" t="0" r="0" b="0"/>
                 <wp:wrapSquare wrapText="largest"/>
-                <wp:docPr id="8" name="Frame3"/>
+                <wp:docPr id="10" name="Frame3"/>
                 <a:graphic xmlns:a="http://schemas.openxmlformats.org/drawingml/2006/main">
                   <a:graphicData uri="http://schemas.microsoft.com/office/word/2010/wordprocessingShape">
                     <wps:wsp>
-                      <wps:cNvSpPr txBox="1"/>
+                      <wps:cNvSpPr/>
                       <wps:spPr>
                         <a:xfrm>
                           <a:off x="0" y="0"/>
-                          <a:ext cx="3315335" cy="2122170"/>
+                          <a:ext cx="3315240" cy="2122200"/>
                         </a:xfrm>
-                        <a:prstGeom prst="rect"/>
+                        <a:prstGeom prst="rect">
+                          <a:avLst/>
+                        </a:prstGeom>
+                        <a:noFill/>
+                        <a:ln>
+                          <a:noFill/>
+                        </a:ln>
                       </wps:spPr>
+                      <wps:style>
+                        <a:lnRef idx="0"/>
+                        <a:fillRef idx="0"/>
+                        <a:effectRef idx="0"/>
+                        <a:fontRef idx="minor"/>
+                      </wps:style>
                       <wps:txbx>
                         <w:txbxContent>
                           <w:p>
@@ -2046,7 +2024,7 @@
                                 <wp:inline distT="0" distB="0" distL="0" distR="0">
                                   <wp:extent cx="3115945" cy="1837690"/>
                                   <wp:effectExtent l="0" t="0" r="0" b="0"/>
-                                  <wp:docPr id="9" name="Image3" descr=""/>
+                                  <wp:docPr id="12" name="Image3" descr=""/>
                                   <wp:cNvGraphicFramePr>
                                     <a:graphicFrameLocks xmlns:a="http://schemas.openxmlformats.org/drawingml/2006/main" noChangeAspect="1"/>
                                   </wp:cNvGraphicFramePr>
@@ -2054,7 +2032,7 @@
                                     <a:graphicData uri="http://schemas.openxmlformats.org/drawingml/2006/picture">
                                       <pic:pic xmlns:pic="http://schemas.openxmlformats.org/drawingml/2006/picture">
                                         <pic:nvPicPr>
-                                          <pic:cNvPr id="9" name="Image3" descr=""/>
+                                          <pic:cNvPr id="12" name="Image3" descr=""/>
                                           <pic:cNvPicPr>
                                             <a:picLocks noChangeAspect="1" noChangeArrowheads="1"/>
                                           </pic:cNvPicPr>
@@ -2112,16 +2090,12 @@
                             </w:r>
                             <w:r>
                               <w:rPr/>
-                              <w:t xml:space="preserve"> </w:t>
-                            </w:r>
-                            <w:r>
-                              <w:rPr/>
-                              <w:t>View from component side of connector</w:t>
+                              <w:t xml:space="preserve"> View from component side of connector</w:t>
                             </w:r>
                           </w:p>
                         </w:txbxContent>
                       </wps:txbx>
-                      <wps:bodyPr anchor="t" lIns="0" tIns="0" rIns="0" bIns="0">
+                      <wps:bodyPr lIns="0" rIns="0" tIns="0" bIns="0">
                         <a:noAutofit/>
                       </wps:bodyPr>
                     </wps:wsp>
@@ -2132,8 +2106,11 @@
           </mc:Choice>
           <mc:Fallback>
             <w:pict>
-              <v:rect style="position:absolute;rotation:0;width:261.05pt;height:167.1pt;mso-wrap-distance-left:0pt;mso-wrap-distance-right:0pt;mso-wrap-distance-top:0pt;mso-wrap-distance-bottom:0pt;margin-top:0pt;mso-position-vertical-relative:text;margin-left:15.45pt;mso-position-horizontal-relative:text">
-                <v:textbox inset="0in,0in,0in,0in">
+              <v:rect id="shape_0" ID="Frame3" stroked="f" style="position:absolute;margin-left:15.45pt;margin-top:0.05pt;width:261pt;height:167.05pt">
+                <w10:wrap type="square"/>
+                <v:fill o:detectmouseclick="t" on="false"/>
+                <v:stroke color="#3465a4" joinstyle="round" endcap="flat"/>
+                <v:textbox>
                   <w:txbxContent>
                     <w:p>
                       <w:pPr>
@@ -2147,7 +2124,7 @@
                           <wp:inline distT="0" distB="0" distL="0" distR="0">
                             <wp:extent cx="3115945" cy="1837690"/>
                             <wp:effectExtent l="0" t="0" r="0" b="0"/>
-                            <wp:docPr id="10" name="Image3" descr=""/>
+                            <wp:docPr id="13" name="Image3" descr=""/>
                             <wp:cNvGraphicFramePr>
                               <a:graphicFrameLocks xmlns:a="http://schemas.openxmlformats.org/drawingml/2006/main" noChangeAspect="1"/>
                             </wp:cNvGraphicFramePr>
@@ -2155,7 +2132,7 @@
                               <a:graphicData uri="http://schemas.openxmlformats.org/drawingml/2006/picture">
                                 <pic:pic xmlns:pic="http://schemas.openxmlformats.org/drawingml/2006/picture">
                                   <pic:nvPicPr>
-                                    <pic:cNvPr id="10" name="Image3" descr=""/>
+                                    <pic:cNvPr id="13" name="Image3" descr=""/>
                                     <pic:cNvPicPr>
                                       <a:picLocks noChangeAspect="1" noChangeArrowheads="1"/>
                                     </pic:cNvPicPr>
@@ -2213,16 +2190,11 @@
                       </w:r>
                       <w:r>
                         <w:rPr/>
-                        <w:t xml:space="preserve"> </w:t>
-                      </w:r>
-                      <w:r>
-                        <w:rPr/>
-                        <w:t>View from component side of connector</w:t>
+                        <w:t xml:space="preserve"> View from component side of connector</w:t>
                       </w:r>
                     </w:p>
                   </w:txbxContent>
                 </v:textbox>
-                <w10:wrap type="square" side="right"/>
               </v:rect>
             </w:pict>
           </mc:Fallback>
@@ -2234,7 +2206,7 @@
         <w:pStyle w:val="TextBody"/>
         <w:numPr>
           <w:ilvl w:val="0"/>
-          <w:numId w:val="5"/>
+          <w:numId w:val="6"/>
         </w:numPr>
         <w:rPr/>
       </w:pPr>
@@ -2248,7 +2220,7 @@
         <w:pStyle w:val="TextBody"/>
         <w:numPr>
           <w:ilvl w:val="0"/>
-          <w:numId w:val="5"/>
+          <w:numId w:val="6"/>
         </w:numPr>
         <w:rPr/>
       </w:pPr>
@@ -2262,7 +2234,7 @@
         <w:pStyle w:val="TextBody"/>
         <w:numPr>
           <w:ilvl w:val="0"/>
-          <w:numId w:val="5"/>
+          <w:numId w:val="6"/>
         </w:numPr>
         <w:rPr/>
       </w:pPr>
@@ -2305,12 +2277,10 @@
       </w:pPr>
       <w:r>
         <w:rPr/>
-      </w:r>
-      <w:r>
         <mc:AlternateContent>
           <mc:Choice Requires="wps">
             <w:drawing>
-              <wp:anchor behindDoc="0" distT="0" distB="0" distL="0" distR="0" simplePos="0" locked="0" layoutInCell="1" allowOverlap="1" relativeHeight="27">
+              <wp:anchor behindDoc="0" distT="0" distB="0" distL="0" distR="0" simplePos="0" locked="0" layoutInCell="1" allowOverlap="1" relativeHeight="6">
                 <wp:simplePos x="0" y="0"/>
                 <wp:positionH relativeFrom="column">
                   <wp:posOffset>201295</wp:posOffset>
@@ -2318,21 +2288,33 @@
                 <wp:positionV relativeFrom="paragraph">
                   <wp:posOffset>635</wp:posOffset>
                 </wp:positionV>
-                <wp:extent cx="4820285" cy="1617980"/>
+                <wp:extent cx="4820920" cy="1618615"/>
                 <wp:effectExtent l="0" t="0" r="0" b="0"/>
                 <wp:wrapTopAndBottom/>
-                <wp:docPr id="11" name="Frame4"/>
+                <wp:docPr id="14" name="Frame4"/>
                 <a:graphic xmlns:a="http://schemas.openxmlformats.org/drawingml/2006/main">
                   <a:graphicData uri="http://schemas.microsoft.com/office/word/2010/wordprocessingShape">
                     <wps:wsp>
-                      <wps:cNvSpPr txBox="1"/>
+                      <wps:cNvSpPr/>
                       <wps:spPr>
                         <a:xfrm>
                           <a:off x="0" y="0"/>
-                          <a:ext cx="4820285" cy="1617980"/>
+                          <a:ext cx="4820400" cy="1617840"/>
                         </a:xfrm>
-                        <a:prstGeom prst="rect"/>
+                        <a:prstGeom prst="rect">
+                          <a:avLst/>
+                        </a:prstGeom>
+                        <a:noFill/>
+                        <a:ln>
+                          <a:noFill/>
+                        </a:ln>
                       </wps:spPr>
+                      <wps:style>
+                        <a:lnRef idx="0"/>
+                        <a:fillRef idx="0"/>
+                        <a:effectRef idx="0"/>
+                        <a:fontRef idx="minor"/>
+                      </wps:style>
                       <wps:txbx>
                         <w:txbxContent>
                           <w:p>
@@ -2347,7 +2329,7 @@
                                 <wp:inline distT="0" distB="0" distL="0" distR="0">
                                   <wp:extent cx="4820285" cy="1366520"/>
                                   <wp:effectExtent l="0" t="0" r="0" b="0"/>
-                                  <wp:docPr id="12" name="Image4" descr=""/>
+                                  <wp:docPr id="16" name="Image4" descr=""/>
                                   <wp:cNvGraphicFramePr>
                                     <a:graphicFrameLocks xmlns:a="http://schemas.openxmlformats.org/drawingml/2006/main" noChangeAspect="1"/>
                                   </wp:cNvGraphicFramePr>
@@ -2355,7 +2337,7 @@
                                     <a:graphicData uri="http://schemas.openxmlformats.org/drawingml/2006/picture">
                                       <pic:pic xmlns:pic="http://schemas.openxmlformats.org/drawingml/2006/picture">
                                         <pic:nvPicPr>
-                                          <pic:cNvPr id="12" name="Image4" descr=""/>
+                                          <pic:cNvPr id="16" name="Image4" descr=""/>
                                           <pic:cNvPicPr>
                                             <a:picLocks noChangeAspect="1" noChangeArrowheads="1"/>
                                           </pic:cNvPicPr>
@@ -2413,16 +2395,12 @@
                             </w:r>
                             <w:r>
                               <w:rPr/>
-                              <w:t xml:space="preserve"> </w:t>
-                            </w:r>
-                            <w:r>
-                              <w:rPr/>
-                              <w:t>Decoder side view</w:t>
+                              <w:t xml:space="preserve"> Decoder side view</w:t>
                             </w:r>
                           </w:p>
                         </w:txbxContent>
                       </wps:txbx>
-                      <wps:bodyPr anchor="t" lIns="0" tIns="0" rIns="0" bIns="0">
+                      <wps:bodyPr lIns="0" rIns="0" tIns="0" bIns="0">
                         <a:noAutofit/>
                       </wps:bodyPr>
                     </wps:wsp>
@@ -2433,8 +2411,11 @@
           </mc:Choice>
           <mc:Fallback>
             <w:pict>
-              <v:rect style="position:absolute;rotation:0;width:379.55pt;height:127.4pt;mso-wrap-distance-left:0pt;mso-wrap-distance-right:0pt;mso-wrap-distance-top:0pt;mso-wrap-distance-bottom:0pt;margin-top:0pt;mso-position-vertical-relative:text;margin-left:15.85pt;mso-position-horizontal-relative:text">
-                <v:textbox inset="0in,0in,0in,0in">
+              <v:rect id="shape_0" ID="Frame4" stroked="f" style="position:absolute;margin-left:15.85pt;margin-top:0.05pt;width:379.5pt;height:127.35pt">
+                <w10:wrap type="square"/>
+                <v:fill o:detectmouseclick="t" on="false"/>
+                <v:stroke color="#3465a4" joinstyle="round" endcap="flat"/>
+                <v:textbox>
                   <w:txbxContent>
                     <w:p>
                       <w:pPr>
@@ -2448,7 +2429,7 @@
                           <wp:inline distT="0" distB="0" distL="0" distR="0">
                             <wp:extent cx="4820285" cy="1366520"/>
                             <wp:effectExtent l="0" t="0" r="0" b="0"/>
-                            <wp:docPr id="13" name="Image4" descr=""/>
+                            <wp:docPr id="17" name="Image4" descr=""/>
                             <wp:cNvGraphicFramePr>
                               <a:graphicFrameLocks xmlns:a="http://schemas.openxmlformats.org/drawingml/2006/main" noChangeAspect="1"/>
                             </wp:cNvGraphicFramePr>
@@ -2456,7 +2437,7 @@
                               <a:graphicData uri="http://schemas.openxmlformats.org/drawingml/2006/picture">
                                 <pic:pic xmlns:pic="http://schemas.openxmlformats.org/drawingml/2006/picture">
                                   <pic:nvPicPr>
-                                    <pic:cNvPr id="13" name="Image4" descr=""/>
+                                    <pic:cNvPr id="17" name="Image4" descr=""/>
                                     <pic:cNvPicPr>
                                       <a:picLocks noChangeAspect="1" noChangeArrowheads="1"/>
                                     </pic:cNvPicPr>
@@ -2514,16 +2495,11 @@
                       </w:r>
                       <w:r>
                         <w:rPr/>
-                        <w:t xml:space="preserve"> </w:t>
-                      </w:r>
-                      <w:r>
-                        <w:rPr/>
-                        <w:t>Decoder side view</w:t>
+                        <w:t xml:space="preserve"> Decoder side view</w:t>
                       </w:r>
                     </w:p>
                   </w:txbxContent>
                 </v:textbox>
-                <w10:wrap type="topAndBottom"/>
               </v:rect>
             </w:pict>
           </mc:Fallback>
@@ -2546,11 +2522,15 @@
     <w:p>
       <w:pPr>
         <w:pStyle w:val="Heading2"/>
+        <w:numPr>
+          <w:ilvl w:val="1"/>
+          <w:numId w:val="2"/>
+        </w:numPr>
         <w:rPr/>
       </w:pPr>
       <w:r>
         <w:drawing>
-          <wp:anchor behindDoc="0" distT="0" distB="0" distL="0" distR="0" simplePos="0" locked="0" layoutInCell="1" allowOverlap="1" relativeHeight="30">
+          <wp:anchor behindDoc="0" distT="0" distB="0" distL="0" distR="0" simplePos="0" locked="0" layoutInCell="1" allowOverlap="1" relativeHeight="7">
             <wp:simplePos x="0" y="0"/>
             <wp:positionH relativeFrom="column">
               <wp:posOffset>60960</wp:posOffset>
@@ -2561,7 +2541,7 @@
             <wp:extent cx="3283585" cy="2280285"/>
             <wp:effectExtent l="0" t="0" r="0" b="0"/>
             <wp:wrapSquare wrapText="largest"/>
-            <wp:docPr id="14" name="Image5" descr=""/>
+            <wp:docPr id="18" name="Image5" descr=""/>
             <wp:cNvGraphicFramePr>
               <a:graphicFrameLocks xmlns:a="http://schemas.openxmlformats.org/drawingml/2006/main" noChangeAspect="1"/>
             </wp:cNvGraphicFramePr>
@@ -2569,7 +2549,7 @@
               <a:graphicData uri="http://schemas.openxmlformats.org/drawingml/2006/picture">
                 <pic:pic xmlns:pic="http://schemas.openxmlformats.org/drawingml/2006/picture">
                   <pic:nvPicPr>
-                    <pic:cNvPr id="14" name="Image5" descr=""/>
+                    <pic:cNvPr id="18" name="Image5" descr=""/>
                     <pic:cNvPicPr>
                       <a:picLocks noChangeAspect="1" noChangeArrowheads="1"/>
                     </pic:cNvPicPr>
@@ -2597,11 +2577,11 @@
       </w:r>
       <w:r>
         <w:rPr/>
-        <w:t>Plug</w:t>
-      </w:r>
-      <w:r>
-        <w:rPr/>
-        <w:t xml:space="preserve"> Specification</w:t>
+        <w:t>P</w:t>
+      </w:r>
+      <w:r>
+        <w:rPr/>
+        <w:t>lug Specification</w:t>
       </w:r>
     </w:p>
     <w:tbl>
@@ -2617,7 +2597,7 @@
         </w:tblCellMar>
       </w:tblPr>
       <w:tblGrid>
-        <w:gridCol w:w="1170"/>
+        <w:gridCol w:w="1169"/>
         <w:gridCol w:w="810"/>
         <w:gridCol w:w="810"/>
         <w:gridCol w:w="810"/>
@@ -2626,7 +2606,7 @@
         <w:trPr/>
         <w:tc>
           <w:tcPr>
-            <w:tcW w:w="1170" w:type="dxa"/>
+            <w:tcW w:w="1169" w:type="dxa"/>
             <w:vMerge w:val="restart"/>
             <w:tcBorders>
               <w:top w:val="single" w:sz="2" w:space="0" w:color="000000"/>
@@ -2690,7 +2670,7 @@
         <w:trPr/>
         <w:tc>
           <w:tcPr>
-            <w:tcW w:w="1170" w:type="dxa"/>
+            <w:tcW w:w="1169" w:type="dxa"/>
             <w:vMerge w:val="continue"/>
             <w:tcBorders>
               <w:top w:val="single" w:sz="2" w:space="0" w:color="000000"/>
@@ -2807,7 +2787,7 @@
         <w:trPr/>
         <w:tc>
           <w:tcPr>
-            <w:tcW w:w="1170" w:type="dxa"/>
+            <w:tcW w:w="1169" w:type="dxa"/>
             <w:tcBorders>
               <w:left w:val="single" w:sz="2" w:space="0" w:color="000000"/>
               <w:bottom w:val="single" w:sz="2" w:space="0" w:color="000000"/>
@@ -2886,15 +2866,7 @@
             </w:pPr>
             <w:r>
               <w:rPr/>
-              <w:t>4.</w:t>
-            </w:r>
-            <w:r>
-              <w:rPr/>
-              <w:t>0</w:t>
-            </w:r>
-            <w:r>
-              <w:rPr/>
-              <w:t>0</w:t>
+              <w:t>4.00</w:t>
             </w:r>
           </w:p>
         </w:tc>
@@ -3028,19 +3000,21 @@
         </w:rPr>
       </w:pPr>
       <w:r>
-        <w:rPr>
-          <w:rFonts w:ascii="Liberation Serif" w:hAnsi="Liberation Serif"/>
-        </w:rPr>
+        <w:rPr/>
       </w:r>
     </w:p>
     <w:p>
       <w:pPr>
         <w:pStyle w:val="Heading2"/>
+        <w:numPr>
+          <w:ilvl w:val="1"/>
+          <w:numId w:val="2"/>
+        </w:numPr>
         <w:rPr/>
       </w:pPr>
       <w:r>
         <w:drawing>
-          <wp:anchor behindDoc="0" distT="0" distB="0" distL="0" distR="0" simplePos="0" locked="0" layoutInCell="1" allowOverlap="1" relativeHeight="33">
+          <wp:anchor behindDoc="0" distT="0" distB="0" distL="0" distR="0" simplePos="0" locked="0" layoutInCell="1" allowOverlap="1" relativeHeight="9">
             <wp:simplePos x="0" y="0"/>
             <wp:positionH relativeFrom="column">
               <wp:posOffset>45720</wp:posOffset>
@@ -3051,7 +3025,7 @@
             <wp:extent cx="3488690" cy="2239010"/>
             <wp:effectExtent l="0" t="0" r="0" b="0"/>
             <wp:wrapSquare wrapText="largest"/>
-            <wp:docPr id="15" name="Image6" descr=""/>
+            <wp:docPr id="19" name="Image6" descr=""/>
             <wp:cNvGraphicFramePr>
               <a:graphicFrameLocks xmlns:a="http://schemas.openxmlformats.org/drawingml/2006/main" noChangeAspect="1"/>
             </wp:cNvGraphicFramePr>
@@ -3059,7 +3033,7 @@
               <a:graphicData uri="http://schemas.openxmlformats.org/drawingml/2006/picture">
                 <pic:pic xmlns:pic="http://schemas.openxmlformats.org/drawingml/2006/picture">
                   <pic:nvPicPr>
-                    <pic:cNvPr id="15" name="Image6" descr=""/>
+                    <pic:cNvPr id="19" name="Image6" descr=""/>
                     <pic:cNvPicPr>
                       <a:picLocks noChangeAspect="1" noChangeArrowheads="1"/>
                     </pic:cNvPicPr>
@@ -3087,7 +3061,11 @@
       </w:r>
       <w:r>
         <w:rPr/>
-        <w:t>Socket Specification</w:t>
+        <w:t>S</w:t>
+      </w:r>
+      <w:r>
+        <w:rPr/>
+        <w:t>ocket Specification</w:t>
       </w:r>
     </w:p>
     <w:tbl>
@@ -3103,7 +3081,7 @@
         </w:tblCellMar>
       </w:tblPr>
       <w:tblGrid>
-        <w:gridCol w:w="1260"/>
+        <w:gridCol w:w="1259"/>
         <w:gridCol w:w="810"/>
         <w:gridCol w:w="810"/>
         <w:gridCol w:w="810"/>
@@ -3112,7 +3090,7 @@
         <w:trPr/>
         <w:tc>
           <w:tcPr>
-            <w:tcW w:w="1260" w:type="dxa"/>
+            <w:tcW w:w="1259" w:type="dxa"/>
             <w:vMerge w:val="restart"/>
             <w:tcBorders>
               <w:top w:val="single" w:sz="2" w:space="0" w:color="000000"/>
@@ -3176,7 +3154,7 @@
         <w:trPr/>
         <w:tc>
           <w:tcPr>
-            <w:tcW w:w="1260" w:type="dxa"/>
+            <w:tcW w:w="1259" w:type="dxa"/>
             <w:vMerge w:val="continue"/>
             <w:tcBorders>
               <w:top w:val="single" w:sz="2" w:space="0" w:color="000000"/>
@@ -3293,7 +3271,7 @@
         <w:trPr/>
         <w:tc>
           <w:tcPr>
-            <w:tcW w:w="1260" w:type="dxa"/>
+            <w:tcW w:w="1259" w:type="dxa"/>
             <w:tcBorders>
               <w:left w:val="single" w:sz="2" w:space="0" w:color="000000"/>
               <w:bottom w:val="single" w:sz="2" w:space="0" w:color="000000"/>
@@ -3350,11 +3328,7 @@
             </w:pPr>
             <w:r>
               <w:rPr/>
-              <w:t>5.4</w:t>
-            </w:r>
-            <w:r>
-              <w:rPr/>
-              <w:t>5</w:t>
+              <w:t>5.45</w:t>
             </w:r>
           </w:p>
         </w:tc>
@@ -3376,15 +3350,7 @@
             </w:pPr>
             <w:r>
               <w:rPr/>
-              <w:t>4.</w:t>
-            </w:r>
-            <w:r>
-              <w:rPr/>
-              <w:t>0</w:t>
-            </w:r>
-            <w:r>
-              <w:rPr/>
-              <w:t>0</w:t>
+              <w:t>4.00</w:t>
             </w:r>
           </w:p>
         </w:tc>
@@ -3529,6 +3495,10 @@
     <w:p>
       <w:pPr>
         <w:pStyle w:val="Heading2"/>
+        <w:numPr>
+          <w:ilvl w:val="1"/>
+          <w:numId w:val="2"/>
+        </w:numPr>
         <w:rPr/>
       </w:pPr>
       <w:r>
@@ -3559,16 +3529,7 @@
             <w:b/>
             <w:bCs/>
           </w:rPr>
-          <w:t xml:space="preserve"> </w:t>
-        </w:r>
-      </w:ins>
-      <w:ins w:id="1" w:author="Stuart Baker" w:date="2020-05-19T14:15:20Z">
-        <w:r>
-          <w:rPr>
-            <w:b/>
-            <w:bCs/>
-          </w:rPr>
-          <w:t>(Informative)</w:t>
+          <w:t xml:space="preserve"> (Informative)</w:t>
         </w:r>
       </w:ins>
     </w:p>
@@ -3623,31 +3584,15 @@
           <w:b/>
           <w:bCs/>
         </w:rPr>
-        <w:t>S</w:t>
-      </w:r>
-      <w:r>
-        <w:rPr>
-          <w:b/>
-          <w:bCs/>
-        </w:rPr>
-        <w:t>pecification</w:t>
-      </w:r>
-      <w:ins w:id="2" w:author="Stuart Baker" w:date="2020-05-19T14:15:27Z">
+        <w:t>Specification</w:t>
+      </w:r>
+      <w:ins w:id="1" w:author="Stuart Baker" w:date="2020-05-19T14:15:27Z">
         <w:r>
           <w:rPr>
             <w:b/>
             <w:bCs/>
           </w:rPr>
-          <w:t xml:space="preserve"> </w:t>
-        </w:r>
-      </w:ins>
-      <w:ins w:id="3" w:author="Stuart Baker" w:date="2020-05-19T14:15:27Z">
-        <w:r>
-          <w:rPr>
-            <w:b/>
-            <w:bCs/>
-          </w:rPr>
-          <w:t>(Normative)</w:t>
+          <w:t xml:space="preserve"> (Normative)</w:t>
         </w:r>
       </w:ins>
     </w:p>
@@ -3681,9 +3626,7 @@
         <w:t>Insulation resistance: 1000 M</w:t>
       </w:r>
       <w:r>
-        <w:rPr>
-          <w:rFonts w:ascii="Liberation Serif" w:hAnsi="Liberation Serif"/>
-        </w:rPr>
+        <w:rPr/>
         <w:t>Ω</w:t>
       </w:r>
       <w:r>
@@ -3724,9 +3667,7 @@
       </w:r>
       <w:bookmarkStart w:id="5" w:name="__DdeLink__3673_1119738262"/>
       <w:r>
-        <w:rPr>
-          <w:rFonts w:ascii="Liberation Serif" w:hAnsi="Liberation Serif"/>
-        </w:rPr>
+        <w:rPr/>
         <w:t>Ω max</w:t>
       </w:r>
       <w:bookmarkEnd w:id="5"/>
@@ -3744,9 +3685,7 @@
         </w:rPr>
       </w:pPr>
       <w:r>
-        <w:rPr>
-          <w:rFonts w:ascii="Liberation Serif" w:hAnsi="Liberation Serif"/>
-        </w:rPr>
+        <w:rPr/>
         <w:t>Operating temperature: -40C to +105C</w:t>
       </w:r>
     </w:p>
@@ -3763,31 +3702,17 @@
         </w:rPr>
       </w:pPr>
       <w:r>
-        <w:rPr>
-          <w:rFonts w:ascii="Liberation Serif" w:hAnsi="Liberation Serif"/>
-        </w:rPr>
+        <w:rPr/>
         <w:t>Maximum processing temperature</w:t>
       </w:r>
-      <w:ins w:id="4" w:author="Stuart Baker" w:date="2020-05-19T14:19:42Z">
+      <w:ins w:id="2" w:author="Stuart Baker" w:date="2020-05-19T14:19:42Z">
         <w:r>
-          <w:rPr>
-            <w:rFonts w:ascii="Liberation Serif" w:hAnsi="Liberation Serif"/>
-          </w:rPr>
-          <w:t xml:space="preserve"> </w:t>
+          <w:rPr/>
+          <w:t xml:space="preserve"> (Informative)</w:t>
         </w:r>
       </w:ins>
-      <w:ins w:id="5" w:author="Stuart Baker" w:date="2020-05-19T14:19:42Z">
-        <w:r>
-          <w:rPr>
-            <w:rFonts w:ascii="Liberation Serif" w:hAnsi="Liberation Serif"/>
-          </w:rPr>
-          <w:t>(Informative)</w:t>
-        </w:r>
-      </w:ins>
-      <w:r>
-        <w:rPr>
-          <w:rFonts w:ascii="Liberation Serif" w:hAnsi="Liberation Serif"/>
-        </w:rPr>
+      <w:r>
+        <w:rPr/>
         <w:t>: 230C for 30 – 60 seconds</w:t>
       </w:r>
       <w:r>
@@ -3797,6 +3722,10 @@
     <w:p>
       <w:pPr>
         <w:pStyle w:val="Heading1"/>
+        <w:numPr>
+          <w:ilvl w:val="0"/>
+          <w:numId w:val="2"/>
+        </w:numPr>
         <w:rPr/>
       </w:pPr>
       <w:r>
@@ -3817,27 +3746,15 @@
     <w:p>
       <w:pPr>
         <w:pStyle w:val="Heading2"/>
-        <w:rPr/>
-      </w:pPr>
-      <w:r>
-        <w:rPr/>
-        <w:t xml:space="preserve">Next18 </w:t>
-      </w:r>
-      <w:r>
-        <w:rPr/>
-        <w:t>P</w:t>
-      </w:r>
-      <w:r>
-        <w:rPr/>
-        <w:t xml:space="preserve">in </w:t>
-      </w:r>
-      <w:r>
-        <w:rPr/>
-        <w:t>A</w:t>
-      </w:r>
-      <w:r>
-        <w:rPr/>
-        <w:t>ssignment</w:t>
+        <w:numPr>
+          <w:ilvl w:val="1"/>
+          <w:numId w:val="2"/>
+        </w:numPr>
+        <w:rPr/>
+      </w:pPr>
+      <w:r>
+        <w:rPr/>
+        <w:t>Next18 Pin Assignment</w:t>
       </w:r>
     </w:p>
     <w:tbl>
@@ -3853,7 +3770,7 @@
         </w:tblCellMar>
       </w:tblPr>
       <w:tblGrid>
-        <w:gridCol w:w="719"/>
+        <w:gridCol w:w="718"/>
         <w:gridCol w:w="1800"/>
         <w:gridCol w:w="5940"/>
         <w:gridCol w:w="901"/>
@@ -3862,7 +3779,7 @@
         <w:trPr/>
         <w:tc>
           <w:tcPr>
-            <w:tcW w:w="719" w:type="dxa"/>
+            <w:tcW w:w="718" w:type="dxa"/>
             <w:tcBorders>
               <w:top w:val="single" w:sz="2" w:space="0" w:color="000000"/>
               <w:left w:val="single" w:sz="2" w:space="0" w:color="000000"/>
@@ -3982,7 +3899,7 @@
         <w:trPr/>
         <w:tc>
           <w:tcPr>
-            <w:tcW w:w="719" w:type="dxa"/>
+            <w:tcW w:w="718" w:type="dxa"/>
             <w:tcBorders>
               <w:left w:val="single" w:sz="2" w:space="0" w:color="000000"/>
               <w:bottom w:val="single" w:sz="2" w:space="0" w:color="000000"/>
@@ -4068,7 +3985,7 @@
         <w:trPr/>
         <w:tc>
           <w:tcPr>
-            <w:tcW w:w="719" w:type="dxa"/>
+            <w:tcW w:w="718" w:type="dxa"/>
             <w:tcBorders>
               <w:left w:val="single" w:sz="2" w:space="0" w:color="000000"/>
               <w:bottom w:val="single" w:sz="2" w:space="0" w:color="000000"/>
@@ -4154,7 +4071,7 @@
         <w:trPr/>
         <w:tc>
           <w:tcPr>
-            <w:tcW w:w="719" w:type="dxa"/>
+            <w:tcW w:w="718" w:type="dxa"/>
             <w:tcBorders>
               <w:left w:val="single" w:sz="2" w:space="0" w:color="000000"/>
               <w:bottom w:val="single" w:sz="2" w:space="0" w:color="000000"/>
@@ -4240,7 +4157,7 @@
         <w:trPr/>
         <w:tc>
           <w:tcPr>
-            <w:tcW w:w="719" w:type="dxa"/>
+            <w:tcW w:w="718" w:type="dxa"/>
             <w:tcBorders>
               <w:left w:val="single" w:sz="2" w:space="0" w:color="000000"/>
               <w:bottom w:val="single" w:sz="2" w:space="0" w:color="000000"/>
@@ -4326,7 +4243,7 @@
         <w:trPr/>
         <w:tc>
           <w:tcPr>
-            <w:tcW w:w="719" w:type="dxa"/>
+            <w:tcW w:w="718" w:type="dxa"/>
             <w:tcBorders>
               <w:left w:val="single" w:sz="2" w:space="0" w:color="000000"/>
               <w:bottom w:val="single" w:sz="2" w:space="0" w:color="000000"/>
@@ -4411,7 +4328,7 @@
         <w:trPr/>
         <w:tc>
           <w:tcPr>
-            <w:tcW w:w="719" w:type="dxa"/>
+            <w:tcW w:w="718" w:type="dxa"/>
             <w:tcBorders>
               <w:left w:val="single" w:sz="2" w:space="0" w:color="000000"/>
               <w:bottom w:val="single" w:sz="2" w:space="0" w:color="000000"/>
@@ -4496,7 +4413,7 @@
         <w:trPr/>
         <w:tc>
           <w:tcPr>
-            <w:tcW w:w="719" w:type="dxa"/>
+            <w:tcW w:w="718" w:type="dxa"/>
             <w:tcBorders>
               <w:left w:val="single" w:sz="2" w:space="0" w:color="000000"/>
               <w:bottom w:val="single" w:sz="2" w:space="0" w:color="000000"/>
@@ -4582,7 +4499,7 @@
         <w:trPr/>
         <w:tc>
           <w:tcPr>
-            <w:tcW w:w="719" w:type="dxa"/>
+            <w:tcW w:w="718" w:type="dxa"/>
             <w:tcBorders>
               <w:left w:val="single" w:sz="2" w:space="0" w:color="000000"/>
               <w:bottom w:val="single" w:sz="2" w:space="0" w:color="000000"/>
@@ -4668,7 +4585,7 @@
         <w:trPr/>
         <w:tc>
           <w:tcPr>
-            <w:tcW w:w="719" w:type="dxa"/>
+            <w:tcW w:w="718" w:type="dxa"/>
             <w:tcBorders>
               <w:left w:val="single" w:sz="2" w:space="0" w:color="000000"/>
               <w:bottom w:val="single" w:sz="2" w:space="0" w:color="000000"/>
@@ -4754,7 +4671,7 @@
         <w:trPr/>
         <w:tc>
           <w:tcPr>
-            <w:tcW w:w="719" w:type="dxa"/>
+            <w:tcW w:w="718" w:type="dxa"/>
             <w:tcBorders>
               <w:left w:val="single" w:sz="2" w:space="0" w:color="000000"/>
               <w:bottom w:val="single" w:sz="2" w:space="0" w:color="000000"/>
@@ -4840,7 +4757,7 @@
         <w:trPr/>
         <w:tc>
           <w:tcPr>
-            <w:tcW w:w="719" w:type="dxa"/>
+            <w:tcW w:w="718" w:type="dxa"/>
             <w:tcBorders>
               <w:left w:val="single" w:sz="2" w:space="0" w:color="000000"/>
               <w:bottom w:val="single" w:sz="2" w:space="0" w:color="000000"/>
@@ -4926,7 +4843,7 @@
         <w:trPr/>
         <w:tc>
           <w:tcPr>
-            <w:tcW w:w="719" w:type="dxa"/>
+            <w:tcW w:w="718" w:type="dxa"/>
             <w:tcBorders>
               <w:left w:val="single" w:sz="2" w:space="0" w:color="000000"/>
               <w:bottom w:val="single" w:sz="2" w:space="0" w:color="000000"/>
@@ -5012,7 +4929,7 @@
         <w:trPr/>
         <w:tc>
           <w:tcPr>
-            <w:tcW w:w="719" w:type="dxa"/>
+            <w:tcW w:w="718" w:type="dxa"/>
             <w:tcBorders>
               <w:left w:val="single" w:sz="2" w:space="0" w:color="000000"/>
               <w:bottom w:val="single" w:sz="2" w:space="0" w:color="000000"/>
@@ -5098,7 +5015,7 @@
         <w:trPr/>
         <w:tc>
           <w:tcPr>
-            <w:tcW w:w="719" w:type="dxa"/>
+            <w:tcW w:w="718" w:type="dxa"/>
             <w:tcBorders>
               <w:left w:val="single" w:sz="2" w:space="0" w:color="000000"/>
               <w:bottom w:val="single" w:sz="2" w:space="0" w:color="000000"/>
@@ -5183,7 +5100,7 @@
         <w:trPr/>
         <w:tc>
           <w:tcPr>
-            <w:tcW w:w="719" w:type="dxa"/>
+            <w:tcW w:w="718" w:type="dxa"/>
             <w:tcBorders>
               <w:left w:val="single" w:sz="2" w:space="0" w:color="000000"/>
               <w:bottom w:val="single" w:sz="2" w:space="0" w:color="000000"/>
@@ -5268,7 +5185,7 @@
         <w:trPr/>
         <w:tc>
           <w:tcPr>
-            <w:tcW w:w="719" w:type="dxa"/>
+            <w:tcW w:w="718" w:type="dxa"/>
             <w:tcBorders>
               <w:left w:val="single" w:sz="2" w:space="0" w:color="000000"/>
               <w:bottom w:val="single" w:sz="2" w:space="0" w:color="000000"/>
@@ -5354,7 +5271,7 @@
         <w:trPr/>
         <w:tc>
           <w:tcPr>
-            <w:tcW w:w="719" w:type="dxa"/>
+            <w:tcW w:w="718" w:type="dxa"/>
             <w:tcBorders>
               <w:left w:val="single" w:sz="2" w:space="0" w:color="000000"/>
               <w:bottom w:val="single" w:sz="2" w:space="0" w:color="000000"/>
@@ -5440,7 +5357,7 @@
         <w:trPr/>
         <w:tc>
           <w:tcPr>
-            <w:tcW w:w="719" w:type="dxa"/>
+            <w:tcW w:w="718" w:type="dxa"/>
             <w:tcBorders>
               <w:left w:val="single" w:sz="2" w:space="0" w:color="000000"/>
               <w:bottom w:val="single" w:sz="2" w:space="0" w:color="000000"/>
@@ -5538,6 +5455,10 @@
     <w:p>
       <w:pPr>
         <w:pStyle w:val="Heading2"/>
+        <w:numPr>
+          <w:ilvl w:val="1"/>
+          <w:numId w:val="2"/>
+        </w:numPr>
         <w:rPr/>
       </w:pPr>
       <w:r>
@@ -5558,7 +5479,7 @@
         </w:tblCellMar>
       </w:tblPr>
       <w:tblGrid>
-        <w:gridCol w:w="719"/>
+        <w:gridCol w:w="718"/>
         <w:gridCol w:w="1800"/>
         <w:gridCol w:w="5940"/>
         <w:gridCol w:w="901"/>
@@ -5567,7 +5488,7 @@
         <w:trPr/>
         <w:tc>
           <w:tcPr>
-            <w:tcW w:w="719" w:type="dxa"/>
+            <w:tcW w:w="718" w:type="dxa"/>
             <w:tcBorders>
               <w:top w:val="single" w:sz="2" w:space="0" w:color="000000"/>
               <w:left w:val="single" w:sz="2" w:space="0" w:color="000000"/>
@@ -5687,7 +5608,7 @@
         <w:trPr/>
         <w:tc>
           <w:tcPr>
-            <w:tcW w:w="719" w:type="dxa"/>
+            <w:tcW w:w="718" w:type="dxa"/>
             <w:tcBorders>
               <w:left w:val="single" w:sz="2" w:space="0" w:color="000000"/>
               <w:bottom w:val="single" w:sz="2" w:space="0" w:color="000000"/>
@@ -5773,7 +5694,7 @@
         <w:trPr/>
         <w:tc>
           <w:tcPr>
-            <w:tcW w:w="719" w:type="dxa"/>
+            <w:tcW w:w="718" w:type="dxa"/>
             <w:tcBorders>
               <w:left w:val="single" w:sz="2" w:space="0" w:color="000000"/>
               <w:bottom w:val="single" w:sz="2" w:space="0" w:color="000000"/>
@@ -5859,7 +5780,7 @@
         <w:trPr/>
         <w:tc>
           <w:tcPr>
-            <w:tcW w:w="719" w:type="dxa"/>
+            <w:tcW w:w="718" w:type="dxa"/>
             <w:tcBorders>
               <w:left w:val="single" w:sz="2" w:space="0" w:color="000000"/>
               <w:bottom w:val="single" w:sz="2" w:space="0" w:color="000000"/>
@@ -5945,7 +5866,7 @@
         <w:trPr/>
         <w:tc>
           <w:tcPr>
-            <w:tcW w:w="719" w:type="dxa"/>
+            <w:tcW w:w="718" w:type="dxa"/>
             <w:tcBorders>
               <w:left w:val="single" w:sz="2" w:space="0" w:color="000000"/>
               <w:bottom w:val="single" w:sz="2" w:space="0" w:color="000000"/>
@@ -6031,7 +5952,7 @@
         <w:trPr/>
         <w:tc>
           <w:tcPr>
-            <w:tcW w:w="719" w:type="dxa"/>
+            <w:tcW w:w="718" w:type="dxa"/>
             <w:tcBorders>
               <w:left w:val="single" w:sz="2" w:space="0" w:color="000000"/>
               <w:bottom w:val="single" w:sz="2" w:space="0" w:color="000000"/>
@@ -6116,7 +6037,7 @@
         <w:trPr/>
         <w:tc>
           <w:tcPr>
-            <w:tcW w:w="719" w:type="dxa"/>
+            <w:tcW w:w="718" w:type="dxa"/>
             <w:tcBorders>
               <w:left w:val="single" w:sz="2" w:space="0" w:color="000000"/>
               <w:bottom w:val="single" w:sz="2" w:space="0" w:color="000000"/>
@@ -6201,7 +6122,7 @@
         <w:trPr/>
         <w:tc>
           <w:tcPr>
-            <w:tcW w:w="719" w:type="dxa"/>
+            <w:tcW w:w="718" w:type="dxa"/>
             <w:tcBorders>
               <w:left w:val="single" w:sz="2" w:space="0" w:color="000000"/>
               <w:bottom w:val="single" w:sz="2" w:space="0" w:color="000000"/>
@@ -6287,7 +6208,7 @@
         <w:trPr/>
         <w:tc>
           <w:tcPr>
-            <w:tcW w:w="719" w:type="dxa"/>
+            <w:tcW w:w="718" w:type="dxa"/>
             <w:tcBorders>
               <w:left w:val="single" w:sz="2" w:space="0" w:color="000000"/>
               <w:bottom w:val="single" w:sz="2" w:space="0" w:color="000000"/>
@@ -6373,7 +6294,7 @@
         <w:trPr/>
         <w:tc>
           <w:tcPr>
-            <w:tcW w:w="719" w:type="dxa"/>
+            <w:tcW w:w="718" w:type="dxa"/>
             <w:tcBorders>
               <w:left w:val="single" w:sz="2" w:space="0" w:color="000000"/>
               <w:bottom w:val="single" w:sz="2" w:space="0" w:color="000000"/>
@@ -6459,7 +6380,7 @@
         <w:trPr/>
         <w:tc>
           <w:tcPr>
-            <w:tcW w:w="719" w:type="dxa"/>
+            <w:tcW w:w="718" w:type="dxa"/>
             <w:tcBorders>
               <w:left w:val="single" w:sz="2" w:space="0" w:color="000000"/>
               <w:bottom w:val="single" w:sz="2" w:space="0" w:color="000000"/>
@@ -6545,7 +6466,7 @@
         <w:trPr/>
         <w:tc>
           <w:tcPr>
-            <w:tcW w:w="719" w:type="dxa"/>
+            <w:tcW w:w="718" w:type="dxa"/>
             <w:tcBorders>
               <w:left w:val="single" w:sz="2" w:space="0" w:color="000000"/>
               <w:bottom w:val="single" w:sz="2" w:space="0" w:color="000000"/>
@@ -6631,7 +6552,7 @@
         <w:trPr/>
         <w:tc>
           <w:tcPr>
-            <w:tcW w:w="719" w:type="dxa"/>
+            <w:tcW w:w="718" w:type="dxa"/>
             <w:tcBorders>
               <w:left w:val="single" w:sz="2" w:space="0" w:color="000000"/>
               <w:bottom w:val="single" w:sz="2" w:space="0" w:color="000000"/>
@@ -6717,7 +6638,7 @@
         <w:trPr/>
         <w:tc>
           <w:tcPr>
-            <w:tcW w:w="719" w:type="dxa"/>
+            <w:tcW w:w="718" w:type="dxa"/>
             <w:tcBorders>
               <w:left w:val="single" w:sz="2" w:space="0" w:color="000000"/>
               <w:bottom w:val="single" w:sz="2" w:space="0" w:color="000000"/>
@@ -6803,7 +6724,7 @@
         <w:trPr/>
         <w:tc>
           <w:tcPr>
-            <w:tcW w:w="719" w:type="dxa"/>
+            <w:tcW w:w="718" w:type="dxa"/>
             <w:tcBorders>
               <w:left w:val="single" w:sz="2" w:space="0" w:color="000000"/>
               <w:bottom w:val="single" w:sz="2" w:space="0" w:color="000000"/>
@@ -6888,7 +6809,7 @@
         <w:trPr/>
         <w:tc>
           <w:tcPr>
-            <w:tcW w:w="719" w:type="dxa"/>
+            <w:tcW w:w="718" w:type="dxa"/>
             <w:tcBorders>
               <w:left w:val="single" w:sz="2" w:space="0" w:color="000000"/>
               <w:bottom w:val="single" w:sz="2" w:space="0" w:color="000000"/>
@@ -6973,7 +6894,7 @@
         <w:trPr/>
         <w:tc>
           <w:tcPr>
-            <w:tcW w:w="719" w:type="dxa"/>
+            <w:tcW w:w="718" w:type="dxa"/>
             <w:tcBorders>
               <w:left w:val="single" w:sz="2" w:space="0" w:color="000000"/>
               <w:bottom w:val="single" w:sz="2" w:space="0" w:color="000000"/>
@@ -7059,7 +6980,7 @@
         <w:trPr/>
         <w:tc>
           <w:tcPr>
-            <w:tcW w:w="719" w:type="dxa"/>
+            <w:tcW w:w="718" w:type="dxa"/>
             <w:tcBorders>
               <w:left w:val="single" w:sz="2" w:space="0" w:color="000000"/>
               <w:bottom w:val="single" w:sz="2" w:space="0" w:color="000000"/>
@@ -7145,7 +7066,7 @@
         <w:trPr/>
         <w:tc>
           <w:tcPr>
-            <w:tcW w:w="719" w:type="dxa"/>
+            <w:tcW w:w="718" w:type="dxa"/>
             <w:tcBorders>
               <w:left w:val="single" w:sz="2" w:space="0" w:color="000000"/>
               <w:bottom w:val="single" w:sz="2" w:space="0" w:color="000000"/>
@@ -7243,6 +7164,10 @@
     <w:p>
       <w:pPr>
         <w:pStyle w:val="Heading2"/>
+        <w:numPr>
+          <w:ilvl w:val="1"/>
+          <w:numId w:val="2"/>
+        </w:numPr>
         <w:rPr/>
       </w:pPr>
       <w:r>
@@ -7263,7 +7188,7 @@
         <w:rPr/>
         <w:t>Track Right (pins 1 &amp; 18) and Track Left (pins 9 &amp; 10) are connected to the vehicle w</w:t>
       </w:r>
-      <w:ins w:id="6" w:author="Stuart Baker" w:date="2020-05-19T15:12:50Z">
+      <w:ins w:id="3" w:author="Stuart Baker" w:date="2020-05-19T15:12:50Z">
         <w:r>
           <w:rPr/>
           <w:t>h</w:t>
@@ -7273,13 +7198,13 @@
         <w:rPr/>
         <w:t>ee</w:t>
       </w:r>
-      <w:ins w:id="7" w:author="Stuart Baker" w:date="2020-05-19T15:12:55Z">
+      <w:ins w:id="4" w:author="Stuart Baker" w:date="2020-05-19T15:12:55Z">
         <w:r>
           <w:rPr/>
           <w:t>l</w:t>
         </w:r>
       </w:ins>
-      <w:del w:id="8" w:author="Stuart Baker" w:date="2020-05-19T15:12:55Z">
+      <w:del w:id="5" w:author="Stuart Baker" w:date="2020-05-19T15:12:55Z">
         <w:r>
           <w:rPr/>
           <w:delText>k</w:delText>
@@ -7303,16 +7228,10 @@
         <w:rPr/>
         <w:t>Motor + (pin 2) is normally connected to the right rail. Motor – (pin 11) is normally connected to the left rail</w:t>
       </w:r>
-      <w:ins w:id="9" w:author="Stuart Baker" w:date="2020-05-19T15:25:50Z">
+      <w:ins w:id="6" w:author="Stuart Baker" w:date="2020-05-19T15:25:50Z">
         <w:r>
           <w:rPr/>
-          <w:t xml:space="preserve"> </w:t>
-        </w:r>
-      </w:ins>
-      <w:ins w:id="10" w:author="Stuart Baker" w:date="2020-05-19T15:25:50Z">
-        <w:r>
-          <w:rPr/>
-          <w:t>when no decoder is present</w:t>
+          <w:t xml:space="preserve"> when no decoder is present</w:t>
         </w:r>
       </w:ins>
       <w:r>
@@ -7331,11 +7250,7 @@
       </w:pPr>
       <w:r>
         <w:rPr/>
-        <w:t xml:space="preserve">These outputs are open collector/drain switched against ground on the decoder side. The voltage for the load comes from the Track voltage at V+ (pins 6 &amp; 15). In the case where there are taillights connected separate from the headlights, the taillights in the forward direction (cab 1) are connected to AUX1 (pin 3) and the taillights in the reverse direction (cab 2) are connected to AUX2 (pin 12).  </w:t>
-      </w:r>
-      <w:r>
-        <w:rPr/>
-        <w:t>Maximum load capacity is 100 mA per output.</w:t>
+        <w:t>These outputs are open collector/drain switched against ground on the decoder side. The voltage for the load comes from the Track voltage at V+ (pins 6 &amp; 15). In the case where there are taillights connected separate from the headlights, the taillights in the forward direction (cab 1) are connected to AUX1 (pin 3) and the taillights in the reverse direction (cab 2) are connected to AUX2 (pin 12).  Maximum load capacity is 100 mA per output.</w:t>
       </w:r>
     </w:p>
     <w:p>
@@ -7349,11 +7264,7 @@
       </w:pPr>
       <w:r>
         <w:rPr/>
-        <w:t xml:space="preserve">Outputs are defined as TTL/LVTTL logic-level according to </w:t>
-      </w:r>
-      <w:r>
-        <w:rPr/>
-        <w:t xml:space="preserve">Table </w:t>
+        <w:t xml:space="preserve">Outputs are defined as TTL/LVTTL logic-level according to Table </w:t>
       </w:r>
       <w:r>
         <w:rPr/>
@@ -7377,19 +7288,7 @@
       </w:r>
       <w:r>
         <w:rPr/>
-        <w:t xml:space="preserve">. Maximum load 0.5 mA. If Train Bus is supported, </w:t>
-      </w:r>
-      <w:r>
-        <w:rPr/>
-        <w:t>the decoder must include a 470 ohm series resistor on</w:t>
-      </w:r>
-      <w:r>
-        <w:rPr/>
-        <w:t xml:space="preserve"> </w:t>
-      </w:r>
-      <w:r>
-        <w:rPr/>
-        <w:t>AUX3/TBCLK (pin 4) and AUX4/TBDAT (pin 13), and must have a 15K ohm (or greater) pull-up on TBDAT (pin 13) before the 470 ohm series resistor. (AUX5/AUX6 NEXT18 only)</w:t>
+        <w:t>. Maximum load 0.5 mA. If Train Bus is supported, the decoder must include a 470 ohm series resistor on AUX3/TBCLK (pin 4) and AUX4/TBDAT (pin 13), and must have a 15K ohm (or greater) pull-up on TBDAT (pin 13) before the 470 ohm series resistor. (AUX5/AUX6 NEXT18 only)</w:t>
       </w:r>
     </w:p>
     <w:p>
@@ -7403,11 +7302,7 @@
       </w:pPr>
       <w:r>
         <w:rPr/>
-        <w:t xml:space="preserve">The impedance of the speaker is determined by the manufacturer of the decoder and must be documented. </w:t>
-      </w:r>
-      <w:r>
-        <w:rPr/>
-        <w:t>(NEXT18-S only)</w:t>
+        <w:t>The impedance of the speaker is determined by the manufacturer of the decoder and must be documented. (NEXT18-S only)</w:t>
       </w:r>
     </w:p>
     <w:p>
@@ -7454,11 +7349,7 @@
       <w:bookmarkEnd w:id="6"/>
       <w:r>
         <w:rPr/>
-        <w:t xml:space="preserve"> </w:t>
-      </w:r>
-      <w:r>
-        <w:rPr/>
-        <w:t>TTL/LVTTL voltage levels</w:t>
+        <w:t xml:space="preserve"> TTL/LVTTL voltage levels</w:t>
       </w:r>
     </w:p>
     <w:tbl>
@@ -7475,8 +7366,8 @@
       </w:tblPr>
       <w:tblGrid>
         <w:gridCol w:w="2339"/>
-        <w:gridCol w:w="3320"/>
-        <w:gridCol w:w="3701"/>
+        <w:gridCol w:w="3319"/>
+        <w:gridCol w:w="3702"/>
       </w:tblGrid>
       <w:tr>
         <w:trPr/>
@@ -7502,7 +7393,7 @@
         </w:tc>
         <w:tc>
           <w:tcPr>
-            <w:tcW w:w="3320" w:type="dxa"/>
+            <w:tcW w:w="3319" w:type="dxa"/>
             <w:tcBorders>
               <w:top w:val="single" w:sz="2" w:space="0" w:color="000000"/>
               <w:left w:val="single" w:sz="2" w:space="0" w:color="000000"/>
@@ -7530,7 +7421,7 @@
         </w:tc>
         <w:tc>
           <w:tcPr>
-            <w:tcW w:w="3701" w:type="dxa"/>
+            <w:tcW w:w="3702" w:type="dxa"/>
             <w:tcBorders>
               <w:top w:val="single" w:sz="2" w:space="0" w:color="000000"/>
               <w:left w:val="single" w:sz="2" w:space="0" w:color="000000"/>
@@ -7553,21 +7444,7 @@
                 <w:b/>
                 <w:bCs/>
               </w:rPr>
-              <w:t xml:space="preserve">System Board </w:t>
-            </w:r>
-            <w:r>
-              <w:rPr>
-                <w:b/>
-                <w:bCs/>
-              </w:rPr>
-              <w:t xml:space="preserve">Input </w:t>
-            </w:r>
-            <w:r>
-              <w:rPr>
-                <w:b/>
-                <w:bCs/>
-              </w:rPr>
-              <w:t>Voltage Level</w:t>
+              <w:t>System Board Input Voltage Level</w:t>
             </w:r>
           </w:p>
         </w:tc>
@@ -7603,7 +7480,7 @@
         </w:tc>
         <w:tc>
           <w:tcPr>
-            <w:tcW w:w="3320" w:type="dxa"/>
+            <w:tcW w:w="3319" w:type="dxa"/>
             <w:tcBorders>
               <w:left w:val="single" w:sz="2" w:space="0" w:color="000000"/>
               <w:bottom w:val="single" w:sz="2" w:space="0" w:color="000000"/>
@@ -7624,7 +7501,7 @@
         </w:tc>
         <w:tc>
           <w:tcPr>
-            <w:tcW w:w="3701" w:type="dxa"/>
+            <w:tcW w:w="3702" w:type="dxa"/>
             <w:tcBorders>
               <w:left w:val="single" w:sz="2" w:space="0" w:color="000000"/>
               <w:bottom w:val="single" w:sz="2" w:space="0" w:color="000000"/>
@@ -7676,7 +7553,7 @@
         </w:tc>
         <w:tc>
           <w:tcPr>
-            <w:tcW w:w="3320" w:type="dxa"/>
+            <w:tcW w:w="3319" w:type="dxa"/>
             <w:tcBorders>
               <w:left w:val="single" w:sz="2" w:space="0" w:color="000000"/>
               <w:bottom w:val="single" w:sz="2" w:space="0" w:color="000000"/>
@@ -7697,7 +7574,7 @@
         </w:tc>
         <w:tc>
           <w:tcPr>
-            <w:tcW w:w="3701" w:type="dxa"/>
+            <w:tcW w:w="3702" w:type="dxa"/>
             <w:tcBorders>
               <w:left w:val="single" w:sz="2" w:space="0" w:color="000000"/>
               <w:bottom w:val="single" w:sz="2" w:space="0" w:color="000000"/>
@@ -7731,6 +7608,10 @@
     <w:p>
       <w:pPr>
         <w:pStyle w:val="Heading2"/>
+        <w:numPr>
+          <w:ilvl w:val="1"/>
+          <w:numId w:val="2"/>
+        </w:numPr>
         <w:rPr/>
       </w:pPr>
       <w:r>
@@ -7767,6 +7648,10 @@
     <w:p>
       <w:pPr>
         <w:pStyle w:val="Heading2"/>
+        <w:numPr>
+          <w:ilvl w:val="1"/>
+          <w:numId w:val="2"/>
+        </w:numPr>
         <w:rPr/>
       </w:pPr>
       <w:r>
@@ -7853,6 +7738,10 @@
     <w:p>
       <w:pPr>
         <w:pStyle w:val="Heading2"/>
+        <w:numPr>
+          <w:ilvl w:val="1"/>
+          <w:numId w:val="2"/>
+        </w:numPr>
         <w:rPr/>
       </w:pPr>
       <w:r>
@@ -7884,43 +7773,11 @@
       </w:pPr>
       <w:r>
         <w:rPr/>
-        <w:t xml:space="preserve">Minimal </w:t>
-      </w:r>
-      <w:r>
-        <w:rPr/>
-        <w:t>d</w:t>
-      </w:r>
-      <w:r>
-        <w:rPr/>
-        <w:t xml:space="preserve">ummy </w:t>
-      </w:r>
-      <w:r>
-        <w:rPr/>
-        <w:t>p</w:t>
-      </w:r>
-      <w:r>
-        <w:rPr/>
-        <w:t>lug</w:t>
+        <w:t>Minimal dummy plug</w:t>
         <w:tab/>
-        <w:t xml:space="preserve">   Bridge </w:t>
-      </w:r>
-      <w:r>
-        <w:rPr/>
-        <w:t>plug</w:t>
-      </w:r>
-      <w:r>
-        <w:rPr/>
-        <w:t xml:space="preserve"> with</w:t>
+        <w:t xml:space="preserve">   Bridge plug with</w:t>
         <w:tab/>
-        <w:t xml:space="preserve">Bridge </w:t>
-      </w:r>
-      <w:r>
-        <w:rPr/>
-        <w:t>plug</w:t>
-      </w:r>
-      <w:r>
-        <w:rPr/>
-        <w:t xml:space="preserve"> with functions</w:t>
+        <w:t>Bridge plug with functions</w:t>
       </w:r>
     </w:p>
     <w:p>
@@ -7950,12 +7807,10 @@
       </w:pPr>
       <w:r>
         <w:rPr/>
-      </w:r>
-      <w:r>
         <mc:AlternateContent>
           <mc:Choice Requires="wps">
             <w:drawing>
-              <wp:anchor behindDoc="0" distT="0" distB="0" distL="0" distR="0" simplePos="0" locked="0" layoutInCell="1" allowOverlap="1" relativeHeight="31">
+              <wp:anchor behindDoc="0" distT="0" distB="0" distL="0" distR="0" simplePos="0" locked="0" layoutInCell="1" allowOverlap="1" relativeHeight="8">
                 <wp:simplePos x="0" y="0"/>
                 <wp:positionH relativeFrom="column">
                   <wp:align>center</wp:align>
@@ -7963,21 +7818,33 @@
                 <wp:positionV relativeFrom="paragraph">
                   <wp:posOffset>635</wp:posOffset>
                 </wp:positionV>
-                <wp:extent cx="5943600" cy="2430780"/>
+                <wp:extent cx="5944235" cy="2431415"/>
                 <wp:effectExtent l="0" t="0" r="0" b="0"/>
                 <wp:wrapTopAndBottom/>
-                <wp:docPr id="16" name="Frame5"/>
+                <wp:docPr id="20" name="Frame5"/>
                 <a:graphic xmlns:a="http://schemas.openxmlformats.org/drawingml/2006/main">
                   <a:graphicData uri="http://schemas.microsoft.com/office/word/2010/wordprocessingShape">
                     <wps:wsp>
-                      <wps:cNvSpPr txBox="1"/>
+                      <wps:cNvSpPr/>
                       <wps:spPr>
                         <a:xfrm>
                           <a:off x="0" y="0"/>
-                          <a:ext cx="5943600" cy="2430780"/>
+                          <a:ext cx="5943600" cy="2430720"/>
                         </a:xfrm>
-                        <a:prstGeom prst="rect"/>
+                        <a:prstGeom prst="rect">
+                          <a:avLst/>
+                        </a:prstGeom>
+                        <a:noFill/>
+                        <a:ln>
+                          <a:noFill/>
+                        </a:ln>
                       </wps:spPr>
+                      <wps:style>
+                        <a:lnRef idx="0"/>
+                        <a:fillRef idx="0"/>
+                        <a:effectRef idx="0"/>
+                        <a:fontRef idx="minor"/>
+                      </wps:style>
                       <wps:txbx>
                         <w:txbxContent>
                           <w:p>
@@ -7992,7 +7859,7 @@
                                 <wp:inline distT="0" distB="0" distL="0" distR="0">
                                   <wp:extent cx="5943600" cy="2146300"/>
                                   <wp:effectExtent l="0" t="0" r="0" b="0"/>
-                                  <wp:docPr id="17" name="Image9" descr=""/>
+                                  <wp:docPr id="22" name="Image9" descr=""/>
                                   <wp:cNvGraphicFramePr>
                                     <a:graphicFrameLocks xmlns:a="http://schemas.openxmlformats.org/drawingml/2006/main" noChangeAspect="1"/>
                                   </wp:cNvGraphicFramePr>
@@ -8000,7 +7867,7 @@
                                     <a:graphicData uri="http://schemas.openxmlformats.org/drawingml/2006/picture">
                                       <pic:pic xmlns:pic="http://schemas.openxmlformats.org/drawingml/2006/picture">
                                         <pic:nvPicPr>
-                                          <pic:cNvPr id="17" name="Image9" descr=""/>
+                                          <pic:cNvPr id="22" name="Image9" descr=""/>
                                           <pic:cNvPicPr>
                                             <a:picLocks noChangeAspect="1" noChangeArrowheads="1"/>
                                           </pic:cNvPicPr>
@@ -8058,16 +7925,12 @@
                             </w:r>
                             <w:r>
                               <w:rPr/>
-                              <w:t xml:space="preserve"> </w:t>
-                            </w:r>
-                            <w:r>
-                              <w:rPr/>
-                              <w:t>Typical dummy plugs</w:t>
+                              <w:t xml:space="preserve"> Typical dummy plugs</w:t>
                             </w:r>
                           </w:p>
                         </w:txbxContent>
                       </wps:txbx>
-                      <wps:bodyPr anchor="t" lIns="0" tIns="0" rIns="0" bIns="0">
+                      <wps:bodyPr lIns="0" rIns="0" tIns="0" bIns="0">
                         <a:noAutofit/>
                       </wps:bodyPr>
                     </wps:wsp>
@@ -8078,8 +7941,11 @@
           </mc:Choice>
           <mc:Fallback>
             <w:pict>
-              <v:rect style="position:absolute;rotation:0;width:468pt;height:191.4pt;mso-wrap-distance-left:0pt;mso-wrap-distance-right:0pt;mso-wrap-distance-top:0pt;mso-wrap-distance-bottom:0pt;margin-top:0pt;mso-position-vertical:top;mso-position-vertical-relative:text;margin-left:0pt;mso-position-horizontal:center;mso-position-horizontal-relative:text">
-                <v:textbox inset="0in,0in,0in,0in">
+              <v:rect id="shape_0" ID="Frame5" stroked="f" style="position:absolute;margin-left:0pt;margin-top:0.05pt;width:467.95pt;height:191.35pt;mso-position-horizontal:center">
+                <w10:wrap type="square"/>
+                <v:fill o:detectmouseclick="t" on="false"/>
+                <v:stroke color="#3465a4" joinstyle="round" endcap="flat"/>
+                <v:textbox>
                   <w:txbxContent>
                     <w:p>
                       <w:pPr>
@@ -8093,7 +7959,7 @@
                           <wp:inline distT="0" distB="0" distL="0" distR="0">
                             <wp:extent cx="5943600" cy="2146300"/>
                             <wp:effectExtent l="0" t="0" r="0" b="0"/>
-                            <wp:docPr id="18" name="Image9" descr=""/>
+                            <wp:docPr id="23" name="Image9" descr=""/>
                             <wp:cNvGraphicFramePr>
                               <a:graphicFrameLocks xmlns:a="http://schemas.openxmlformats.org/drawingml/2006/main" noChangeAspect="1"/>
                             </wp:cNvGraphicFramePr>
@@ -8101,7 +7967,7 @@
                               <a:graphicData uri="http://schemas.openxmlformats.org/drawingml/2006/picture">
                                 <pic:pic xmlns:pic="http://schemas.openxmlformats.org/drawingml/2006/picture">
                                   <pic:nvPicPr>
-                                    <pic:cNvPr id="18" name="Image9" descr=""/>
+                                    <pic:cNvPr id="23" name="Image9" descr=""/>
                                     <pic:cNvPicPr>
                                       <a:picLocks noChangeAspect="1" noChangeArrowheads="1"/>
                                     </pic:cNvPicPr>
@@ -8159,16 +8025,11 @@
                       </w:r>
                       <w:r>
                         <w:rPr/>
-                        <w:t xml:space="preserve"> </w:t>
-                      </w:r>
-                      <w:r>
-                        <w:rPr/>
-                        <w:t>Typical dummy plugs</w:t>
+                        <w:t xml:space="preserve"> Typical dummy plugs</w:t>
                       </w:r>
                     </w:p>
                   </w:txbxContent>
                 </v:textbox>
-                <w10:wrap type="topAndBottom"/>
               </v:rect>
             </w:pict>
           </mc:Fallback>
@@ -8182,11 +8043,7 @@
       </w:pPr>
       <w:r>
         <w:rPr/>
-        <w:t xml:space="preserve">The typical </w:t>
-      </w:r>
-      <w:r>
-        <w:rPr/>
-        <w:t>bridge plug connects the following contacts</w:t>
+        <w:t>The typical bridge plug connects the following contacts</w:t>
       </w:r>
     </w:p>
     <w:p>
@@ -8246,68 +8103,20 @@
   <w:p>
     <w:pPr>
       <w:pStyle w:val="Footer"/>
-      <w:rPr>
-        <w:sz w:val="20"/>
-        <w:szCs w:val="20"/>
-      </w:rPr>
+      <w:rPr/>
     </w:pPr>
     <w:r>
       <w:rPr>
         <w:sz w:val="20"/>
         <w:szCs w:val="20"/>
       </w:rPr>
-      <w:t xml:space="preserve">© </w:t>
-    </w:r>
-    <w:r>
-      <w:rPr>
-        <w:sz w:val="20"/>
-        <w:szCs w:val="20"/>
-      </w:rPr>
-      <w:fldChar w:fldCharType="begin"/>
-    </w:r>
-    <w:r>
-      <w:rPr>
-        <w:sz w:val="20"/>
-        <w:szCs w:val="20"/>
-      </w:rPr>
-      <w:instrText> SAVEDATE \@"yyyy" </w:instrText>
-    </w:r>
-    <w:r>
-      <w:rPr>
-        <w:sz w:val="20"/>
-        <w:szCs w:val="20"/>
-      </w:rPr>
-      <w:fldChar w:fldCharType="separate"/>
-    </w:r>
-    <w:r>
-      <w:rPr>
-        <w:sz w:val="20"/>
-        <w:szCs w:val="20"/>
-      </w:rPr>
-      <w:t>2020</w:t>
-    </w:r>
-    <w:r>
-      <w:rPr>
-        <w:sz w:val="20"/>
-        <w:szCs w:val="20"/>
-      </w:rPr>
-      <w:fldChar w:fldCharType="end"/>
-    </w:r>
-    <w:r>
-      <w:rPr>
-        <w:sz w:val="20"/>
-        <w:szCs w:val="20"/>
-      </w:rPr>
-      <w:t xml:space="preserve"> National Model Railroad Association, Inc</w:t>
+      <w:t>© 2020 National Model Railroad Association, Inc</w:t>
     </w:r>
   </w:p>
   <w:p>
     <w:pPr>
       <w:pStyle w:val="Footer"/>
-      <w:rPr>
-        <w:sz w:val="20"/>
-        <w:szCs w:val="20"/>
-      </w:rPr>
+      <w:rPr/>
     </w:pPr>
     <w:r>
       <w:rPr>
@@ -8335,7 +8144,7 @@
         <w:sz w:val="20"/>
         <w:szCs w:val="20"/>
       </w:rPr>
-      <w:t>S-9.1.1.5 Next18 and Next18-S Decoder Interface</w:t>
+      <w:t>S-9.1.1.5 Next18 and Next18-S Decoder Interface.docx</w:t>
     </w:r>
     <w:r>
       <w:rPr>
@@ -8351,12 +8160,6 @@
       </w:rPr>
       <w:tab/>
       <w:tab/>
-    </w:r>
-    <w:r>
-      <w:rPr>
-        <w:sz w:val="20"/>
-        <w:szCs w:val="20"/>
-      </w:rPr>
       <w:t xml:space="preserve">Page </w:t>
     </w:r>
     <w:r>
@@ -8441,42 +8244,7 @@
         <w:sz w:val="20"/>
         <w:szCs w:val="20"/>
       </w:rPr>
-      <w:t xml:space="preserve"> - </w:t>
-    </w:r>
-    <w:r>
-      <w:rPr>
-        <w:sz w:val="20"/>
-        <w:szCs w:val="20"/>
-      </w:rPr>
-      <w:fldChar w:fldCharType="begin"/>
-    </w:r>
-    <w:r>
-      <w:rPr>
-        <w:sz w:val="20"/>
-        <w:szCs w:val="20"/>
-      </w:rPr>
-      <w:instrText> SAVEDATE \@"MMM\ d', 'yy" </w:instrText>
-    </w:r>
-    <w:r>
-      <w:rPr>
-        <w:sz w:val="20"/>
-        <w:szCs w:val="20"/>
-      </w:rPr>
-      <w:fldChar w:fldCharType="separate"/>
-    </w:r>
-    <w:r>
-      <w:rPr>
-        <w:sz w:val="20"/>
-        <w:szCs w:val="20"/>
-      </w:rPr>
-      <w:t>May 19, 20</w:t>
-    </w:r>
-    <w:r>
-      <w:rPr>
-        <w:sz w:val="20"/>
-        <w:szCs w:val="20"/>
-      </w:rPr>
-      <w:fldChar w:fldCharType="end"/>
+      <w:t xml:space="preserve"> - May 19, 20</w:t>
     </w:r>
   </w:p>
 </w:ftr>
@@ -8487,10 +8255,7 @@
   <w:p>
     <w:pPr>
       <w:pStyle w:val="Footer"/>
-      <w:rPr>
-        <w:sz w:val="20"/>
-        <w:szCs w:val="20"/>
-      </w:rPr>
+      <w:rPr/>
     </w:pPr>
     <w:r>
       <w:rPr>
@@ -8531,10 +8296,12 @@
   <w:p>
     <w:pPr>
       <w:pStyle w:val="Footer"/>
-      <w:rPr>
-        <w:sz w:val="20"/>
-        <w:szCs w:val="20"/>
-      </w:rPr>
+      <w:tabs>
+        <w:tab w:val="clear" w:pos="9972"/>
+        <w:tab w:val="center" w:pos="4986" w:leader="none"/>
+        <w:tab w:val="right" w:pos="9359" w:leader="none"/>
+      </w:tabs>
+      <w:rPr/>
     </w:pPr>
     <w:r>
       <w:rPr>
@@ -8620,12 +8387,6 @@
       </w:rPr>
       <w:tab/>
       <w:tab/>
-    </w:r>
-    <w:r>
-      <w:rPr>
-        <w:sz w:val="20"/>
-        <w:szCs w:val="20"/>
-      </w:rPr>
       <w:t xml:space="preserve">Page </w:t>
     </w:r>
     <w:r>
@@ -8724,7 +8485,7 @@
         <w:sz w:val="20"/>
         <w:szCs w:val="20"/>
       </w:rPr>
-      <w:instrText> SAVEDATE \@"MMM\ d', 'yy" </w:instrText>
+      <w:instrText> SAVEDATE \@"MMM\ d', 'yyyy" </w:instrText>
     </w:r>
     <w:r>
       <w:rPr>
@@ -8738,7 +8499,7 @@
         <w:sz w:val="20"/>
         <w:szCs w:val="20"/>
       </w:rPr>
-      <w:t>May 19, 20</w:t>
+      <w:t>May 22, 2020</w:t>
     </w:r>
     <w:r>
       <w:rPr>
@@ -8782,7 +8543,7 @@
             <v:h position="@0,21600"/>
           </v:handles>
         </v:shapetype>
-        <v:shape id="PowerPlusWaterMarkObject" o:spid="shape_0" fillcolor="silver" stroked="f" style="position:absolute;margin-left:0pt;margin-top:210.8pt;width:467.9pt;height:240.65pt;rotation:315;mso-position-horizontal:center;mso-position-horizontal-relative:margin;mso-position-vertical:center;mso-position-vertical-relative:margin" type="shapetype_136">
+        <v:shape id="PowerPlusWaterMarkObject" o:spid="shape_0" fillcolor="silver" stroked="f" style="position:absolute;margin-left:0.05pt;margin-top:210.85pt;width:467.85pt;height:240.6pt;rotation:315;mso-position-horizontal:center;mso-position-vertical:center;mso-position-vertical-relative:margin" type="shapetype_136">
           <v:path textpathok="t"/>
           <v:textpath on="t" fitshape="t" string="Draft" trim="t" style="font-family:&quot;Liberation Sans&quot;;font-size:1pt"/>
           <w10:wrap type="none"/>
@@ -8810,10 +8571,10 @@
       </w:tblCellMar>
     </w:tblPr>
     <w:tblGrid>
-      <w:gridCol w:w="1079"/>
-      <w:gridCol w:w="3960"/>
-      <w:gridCol w:w="2160"/>
-      <w:gridCol w:w="2161"/>
+      <w:gridCol w:w="1078"/>
+      <w:gridCol w:w="3959"/>
+      <w:gridCol w:w="2159"/>
+      <w:gridCol w:w="2163"/>
     </w:tblGrid>
     <w:tr>
       <w:trPr>
@@ -8821,7 +8582,7 @@
       </w:trPr>
       <w:tc>
         <w:tcPr>
-          <w:tcW w:w="1079" w:type="dxa"/>
+          <w:tcW w:w="1078" w:type="dxa"/>
           <w:vMerge w:val="restart"/>
           <w:tcBorders/>
           <w:shd w:fill="auto" w:val="clear"/>
@@ -8835,77 +8596,49 @@
           </w:pPr>
           <w:r>
             <w:rPr/>
-            <mc:AlternateContent>
-              <mc:Choice Requires="wps">
-                <w:drawing>
-                  <wp:inline distT="0" distB="0" distL="0" distR="0">
-                    <wp:extent cx="553085" cy="581660"/>
-                    <wp:effectExtent l="0" t="0" r="0" b="0"/>
-                    <wp:docPr id="20" name="Picture 6"/>
-                    <a:graphic xmlns:a="http://schemas.openxmlformats.org/drawingml/2006/main">
-                      <a:graphicData uri="http://schemas.openxmlformats.org/drawingml/2006/picture">
-                        <pic:pic xmlns:pic="http://schemas.openxmlformats.org/drawingml/2006/picture">
-                          <pic:nvPicPr>
-                            <pic:cNvPr id="0" name="Picture 6" descr=""/>
-                            <pic:cNvPicPr/>
-                          </pic:nvPicPr>
-                          <pic:blipFill>
-                            <a:blip r:embed="rId1"/>
-                            <a:stretch/>
-                          </pic:blipFill>
-                          <pic:spPr>
-                            <a:xfrm>
-                              <a:off x="0" y="0"/>
-                              <a:ext cx="552600" cy="581040"/>
-                            </a:xfrm>
-                            <a:prstGeom prst="rect">
-                              <a:avLst/>
-                            </a:prstGeom>
-                            <a:ln>
-                              <a:noFill/>
-                            </a:ln>
-                          </pic:spPr>
-                        </pic:pic>
-                      </a:graphicData>
-                    </a:graphic>
-                  </wp:inline>
-                </w:drawing>
-              </mc:Choice>
-              <mc:Fallback>
-                <w:pict>
-                  <v:shapetype id="shapetype_75" coordsize="21600,21600" o:spt="75" o:preferrelative="t" path="m@4@5l@4@11@9@11@9@5xe" filled="f" stroked="f">
-                    <v:stroke joinstyle="miter"/>
-                    <v:formulas>
-                      <v:f eqn="if lineDrawn pixelLineWidth 0"/>
-                      <v:f eqn="sum @0 1 0"/>
-                      <v:f eqn="sum 0 0 @1"/>
-                      <v:f eqn="prod @2 1 2"/>
-                      <v:f eqn="prod @3 21600 pixelWidth"/>
-                      <v:f eqn="prod @3 21600 pixelHeight"/>
-                      <v:f eqn="sum @0 0 1"/>
-                      <v:f eqn="prod @6 1 2"/>
-                      <v:f eqn="prod @7 21600 pixelWidth"/>
-                      <v:f eqn="sum @8 21600 0"/>
-                      <v:f eqn="prod @7 21600 pixelHeight"/>
-                      <v:f eqn="sum @10 21600 0"/>
-                    </v:formulas>
-                    <v:path o:extrusionok="f" gradientshapeok="t" o:connecttype="rect"/>
-                    <o:lock v:ext="edit" aspectratio="t"/>
-                  </v:shapetype>
-                  <v:shape id="shape_0" ID="Picture 6" stroked="f" style="position:absolute;margin-left:0pt;margin-top:-45.8pt;width:43.45pt;height:45.7pt;mso-position-vertical:top" type="shapetype_75">
-                    <v:imagedata r:id="rId2" o:detectmouseclick="t"/>
-                    <w10:wrap type="none"/>
-                    <v:stroke color="#3465a4" joinstyle="round" endcap="flat"/>
-                  </v:shape>
-                </w:pict>
-              </mc:Fallback>
-            </mc:AlternateContent>
+            <w:drawing>
+              <wp:inline distT="0" distB="0" distL="0" distR="0">
+                <wp:extent cx="553085" cy="581660"/>
+                <wp:effectExtent l="0" t="0" r="0" b="0"/>
+                <wp:docPr id="25" name="Picture 6" descr=""/>
+                <wp:cNvGraphicFramePr>
+                  <a:graphicFrameLocks xmlns:a="http://schemas.openxmlformats.org/drawingml/2006/main" noChangeAspect="1"/>
+                </wp:cNvGraphicFramePr>
+                <a:graphic xmlns:a="http://schemas.openxmlformats.org/drawingml/2006/main">
+                  <a:graphicData uri="http://schemas.openxmlformats.org/drawingml/2006/picture">
+                    <pic:pic xmlns:pic="http://schemas.openxmlformats.org/drawingml/2006/picture">
+                      <pic:nvPicPr>
+                        <pic:cNvPr id="25" name="Picture 6" descr=""/>
+                        <pic:cNvPicPr>
+                          <a:picLocks noChangeAspect="1" noChangeArrowheads="1"/>
+                        </pic:cNvPicPr>
+                      </pic:nvPicPr>
+                      <pic:blipFill>
+                        <a:blip r:embed="rId1"/>
+                        <a:stretch>
+                          <a:fillRect/>
+                        </a:stretch>
+                      </pic:blipFill>
+                      <pic:spPr bwMode="auto">
+                        <a:xfrm>
+                          <a:off x="0" y="0"/>
+                          <a:ext cx="553085" cy="581660"/>
+                        </a:xfrm>
+                        <a:prstGeom prst="rect">
+                          <a:avLst/>
+                        </a:prstGeom>
+                      </pic:spPr>
+                    </pic:pic>
+                  </a:graphicData>
+                </a:graphic>
+              </wp:inline>
+            </w:drawing>
           </w:r>
         </w:p>
       </w:tc>
       <w:tc>
         <w:tcPr>
-          <w:tcW w:w="3960" w:type="dxa"/>
+          <w:tcW w:w="3959" w:type="dxa"/>
           <w:vMerge w:val="restart"/>
           <w:tcBorders/>
           <w:shd w:fill="auto" w:val="clear"/>
@@ -8935,7 +8668,7 @@
       </w:tc>
       <w:tc>
         <w:tcPr>
-          <w:tcW w:w="4321" w:type="dxa"/>
+          <w:tcW w:w="4322" w:type="dxa"/>
           <w:gridSpan w:val="2"/>
           <w:tcBorders>
             <w:top w:val="single" w:sz="2" w:space="0" w:color="000000"/>
@@ -8976,7 +8709,7 @@
       </w:trPr>
       <w:tc>
         <w:tcPr>
-          <w:tcW w:w="1079" w:type="dxa"/>
+          <w:tcW w:w="1078" w:type="dxa"/>
           <w:vMerge w:val="continue"/>
           <w:tcBorders/>
           <w:shd w:fill="auto" w:val="clear"/>
@@ -8994,7 +8727,7 @@
       </w:tc>
       <w:tc>
         <w:tcPr>
-          <w:tcW w:w="3960" w:type="dxa"/>
+          <w:tcW w:w="3959" w:type="dxa"/>
           <w:vMerge w:val="continue"/>
           <w:tcBorders/>
           <w:shd w:fill="auto" w:val="clear"/>
@@ -9012,7 +8745,7 @@
       </w:tc>
       <w:tc>
         <w:tcPr>
-          <w:tcW w:w="4321" w:type="dxa"/>
+          <w:tcW w:w="4322" w:type="dxa"/>
           <w:gridSpan w:val="2"/>
           <w:tcBorders>
             <w:left w:val="single" w:sz="2" w:space="0" w:color="000000"/>
@@ -9026,13 +8759,7 @@
           <w:pPr>
             <w:pStyle w:val="TableContents"/>
             <w:jc w:val="center"/>
-            <w:rPr>
-              <w:b w:val="false"/>
-              <w:b w:val="false"/>
-              <w:bCs w:val="false"/>
-              <w:sz w:val="24"/>
-              <w:szCs w:val="24"/>
-            </w:rPr>
+            <w:rPr/>
           </w:pPr>
           <w:r>
             <w:rPr>
@@ -9086,7 +8813,7 @@
       <w:trPr/>
       <w:tc>
         <w:tcPr>
-          <w:tcW w:w="1079" w:type="dxa"/>
+          <w:tcW w:w="1078" w:type="dxa"/>
           <w:vMerge w:val="continue"/>
           <w:tcBorders/>
           <w:shd w:fill="auto" w:val="clear"/>
@@ -9104,7 +8831,7 @@
       </w:tc>
       <w:tc>
         <w:tcPr>
-          <w:tcW w:w="3960" w:type="dxa"/>
+          <w:tcW w:w="3959" w:type="dxa"/>
           <w:vMerge w:val="continue"/>
           <w:tcBorders/>
           <w:shd w:fill="auto" w:val="clear"/>
@@ -9122,7 +8849,7 @@
       </w:tc>
       <w:tc>
         <w:tcPr>
-          <w:tcW w:w="2160" w:type="dxa"/>
+          <w:tcW w:w="2159" w:type="dxa"/>
           <w:tcBorders>
             <w:left w:val="single" w:sz="2" w:space="0" w:color="000000"/>
             <w:bottom w:val="single" w:sz="2" w:space="0" w:color="000000"/>
@@ -9134,13 +8861,7 @@
           <w:pPr>
             <w:pStyle w:val="TableContents"/>
             <w:jc w:val="center"/>
-            <w:rPr>
-              <w:b w:val="false"/>
-              <w:b w:val="false"/>
-              <w:bCs w:val="false"/>
-              <w:sz w:val="24"/>
-              <w:szCs w:val="24"/>
-            </w:rPr>
+            <w:rPr/>
           </w:pPr>
           <w:r>
             <w:rPr>
@@ -9176,7 +8897,7 @@
               <w:szCs w:val="24"/>
               <w:bCs w:val="false"/>
             </w:rPr>
-            <w:t>May 19, 2020</w:t>
+            <w:t>May 22, 2020</w:t>
           </w:r>
           <w:r>
             <w:rPr>
@@ -9191,7 +8912,7 @@
       </w:tc>
       <w:tc>
         <w:tcPr>
-          <w:tcW w:w="2161" w:type="dxa"/>
+          <w:tcW w:w="2163" w:type="dxa"/>
           <w:tcBorders>
             <w:left w:val="single" w:sz="2" w:space="0" w:color="000000"/>
             <w:bottom w:val="single" w:sz="2" w:space="0" w:color="000000"/>
@@ -9204,13 +8925,7 @@
           <w:pPr>
             <w:pStyle w:val="TableContents"/>
             <w:jc w:val="center"/>
-            <w:rPr>
-              <w:b w:val="false"/>
-              <w:b w:val="false"/>
-              <w:bCs w:val="false"/>
-              <w:sz w:val="24"/>
-              <w:szCs w:val="24"/>
-            </w:rPr>
+            <w:rPr/>
           </w:pPr>
           <w:r>
             <w:rPr>
@@ -9269,7 +8984,7 @@
     <w:r>
       <w:rPr/>
       <w:pict>
-        <v:shape id="PowerPlusWaterMarkObject" o:spid="shape_0" fillcolor="silver" stroked="f" style="position:absolute;margin-left:0pt;margin-top:189.25pt;width:467.9pt;height:240.65pt;rotation:315;mso-position-horizontal:center;mso-position-horizontal-relative:margin;mso-position-vertical:center;mso-position-vertical-relative:margin" type="shapetype_136">
+        <v:shape id="PowerPlusWaterMarkObject" o:spid="shape_0" fillcolor="silver" stroked="f" style="position:absolute;margin-left:0.05pt;margin-top:188.9pt;width:467.85pt;height:240.6pt;rotation:315;mso-position-horizontal:center;mso-position-vertical:center;mso-position-vertical-relative:margin" type="shapetype_136">
           <v:path textpathok="t"/>
           <v:textpath on="t" fitshape="t" string="Draft" trim="t" style="font-family:&quot;Liberation Sans&quot;;font-size:1pt"/>
           <w10:wrap type="none"/>
@@ -9317,6 +9032,95 @@
     </w:lvl>
     <w:lvl w:ilvl="3">
       <w:start w:val="1"/>
+      <w:numFmt w:val="none"/>
+      <w:suff w:val="nothing"/>
+      <w:lvlText w:val=""/>
+      <w:lvlJc w:val="left"/>
+      <w:pPr>
+        <w:ind w:left="0" w:hanging="0"/>
+      </w:pPr>
+    </w:lvl>
+    <w:lvl w:ilvl="4">
+      <w:start w:val="1"/>
+      <w:numFmt w:val="none"/>
+      <w:suff w:val="nothing"/>
+      <w:lvlText w:val=""/>
+      <w:lvlJc w:val="left"/>
+      <w:pPr>
+        <w:ind w:left="0" w:hanging="0"/>
+      </w:pPr>
+    </w:lvl>
+    <w:lvl w:ilvl="5">
+      <w:start w:val="1"/>
+      <w:numFmt w:val="none"/>
+      <w:suff w:val="nothing"/>
+      <w:lvlText w:val=""/>
+      <w:lvlJc w:val="left"/>
+      <w:pPr>
+        <w:ind w:left="0" w:hanging="0"/>
+      </w:pPr>
+    </w:lvl>
+    <w:lvl w:ilvl="6">
+      <w:start w:val="1"/>
+      <w:numFmt w:val="none"/>
+      <w:suff w:val="nothing"/>
+      <w:lvlText w:val=""/>
+      <w:lvlJc w:val="left"/>
+      <w:pPr>
+        <w:ind w:left="0" w:hanging="0"/>
+      </w:pPr>
+    </w:lvl>
+    <w:lvl w:ilvl="7">
+      <w:start w:val="1"/>
+      <w:numFmt w:val="none"/>
+      <w:suff w:val="nothing"/>
+      <w:lvlText w:val=""/>
+      <w:lvlJc w:val="left"/>
+      <w:pPr>
+        <w:ind w:left="0" w:hanging="0"/>
+      </w:pPr>
+    </w:lvl>
+    <w:lvl w:ilvl="8">
+      <w:start w:val="1"/>
+      <w:numFmt w:val="none"/>
+      <w:suff w:val="nothing"/>
+      <w:lvlText w:val=""/>
+      <w:lvlJc w:val="left"/>
+      <w:pPr>
+        <w:ind w:left="0" w:hanging="0"/>
+      </w:pPr>
+    </w:lvl>
+  </w:abstractNum>
+  <w:abstractNum w:abstractNumId="2">
+    <w:lvl w:ilvl="0">
+      <w:start w:val="1"/>
+      <w:numFmt w:val="decimal"/>
+      <w:lvlText w:val="%1"/>
+      <w:lvlJc w:val="left"/>
+      <w:pPr>
+        <w:ind w:left="0" w:hanging="0"/>
+      </w:pPr>
+    </w:lvl>
+    <w:lvl w:ilvl="1">
+      <w:start w:val="1"/>
+      <w:numFmt w:val="decimal"/>
+      <w:lvlText w:val="%1.%2"/>
+      <w:lvlJc w:val="left"/>
+      <w:pPr>
+        <w:ind w:left="0" w:hanging="0"/>
+      </w:pPr>
+    </w:lvl>
+    <w:lvl w:ilvl="2">
+      <w:start w:val="1"/>
+      <w:numFmt w:val="decimal"/>
+      <w:lvlText w:val="%1.%2.%3"/>
+      <w:lvlJc w:val="left"/>
+      <w:pPr>
+        <w:ind w:left="0" w:hanging="0"/>
+      </w:pPr>
+    </w:lvl>
+    <w:lvl w:ilvl="3">
+      <w:start w:val="1"/>
       <w:numFmt w:val="decimal"/>
       <w:lvlText w:val="%1.%2.%3.%4"/>
       <w:lvlJc w:val="left"/>
@@ -9368,152 +9172,6 @@
       <w:pPr>
         <w:ind w:left="0" w:hanging="0"/>
       </w:pPr>
-    </w:lvl>
-  </w:abstractNum>
-  <w:abstractNum w:abstractNumId="2">
-    <w:lvl w:ilvl="0">
-      <w:start w:val="1"/>
-      <w:numFmt w:val="bullet"/>
-      <w:lvlText w:val=""/>
-      <w:lvlJc w:val="left"/>
-      <w:pPr>
-        <w:tabs>
-          <w:tab w:val="num" w:pos="720"/>
-        </w:tabs>
-        <w:ind w:left="720" w:hanging="360"/>
-      </w:pPr>
-      <w:rPr>
-        <w:rFonts w:ascii="Symbol" w:hAnsi="Symbol" w:cs="Symbol" w:hint="default"/>
-        <w:rFonts w:cs="OpenSymbol"/>
-      </w:rPr>
-    </w:lvl>
-    <w:lvl w:ilvl="1">
-      <w:start w:val="1"/>
-      <w:numFmt w:val="bullet"/>
-      <w:lvlText w:val="◦"/>
-      <w:lvlJc w:val="left"/>
-      <w:pPr>
-        <w:tabs>
-          <w:tab w:val="num" w:pos="1080"/>
-        </w:tabs>
-        <w:ind w:left="1080" w:hanging="360"/>
-      </w:pPr>
-      <w:rPr>
-        <w:rFonts w:ascii="OpenSymbol" w:hAnsi="OpenSymbol" w:cs="OpenSymbol" w:hint="default"/>
-        <w:rFonts w:cs="OpenSymbol"/>
-      </w:rPr>
-    </w:lvl>
-    <w:lvl w:ilvl="2">
-      <w:start w:val="1"/>
-      <w:numFmt w:val="bullet"/>
-      <w:lvlText w:val="▪"/>
-      <w:lvlJc w:val="left"/>
-      <w:pPr>
-        <w:tabs>
-          <w:tab w:val="num" w:pos="1440"/>
-        </w:tabs>
-        <w:ind w:left="1440" w:hanging="360"/>
-      </w:pPr>
-      <w:rPr>
-        <w:rFonts w:ascii="OpenSymbol" w:hAnsi="OpenSymbol" w:cs="OpenSymbol" w:hint="default"/>
-        <w:rFonts w:cs="OpenSymbol"/>
-      </w:rPr>
-    </w:lvl>
-    <w:lvl w:ilvl="3">
-      <w:start w:val="1"/>
-      <w:numFmt w:val="bullet"/>
-      <w:lvlText w:val=""/>
-      <w:lvlJc w:val="left"/>
-      <w:pPr>
-        <w:tabs>
-          <w:tab w:val="num" w:pos="1800"/>
-        </w:tabs>
-        <w:ind w:left="1800" w:hanging="360"/>
-      </w:pPr>
-      <w:rPr>
-        <w:rFonts w:ascii="Symbol" w:hAnsi="Symbol" w:cs="Symbol" w:hint="default"/>
-        <w:rFonts w:cs="OpenSymbol"/>
-      </w:rPr>
-    </w:lvl>
-    <w:lvl w:ilvl="4">
-      <w:start w:val="1"/>
-      <w:numFmt w:val="bullet"/>
-      <w:lvlText w:val="◦"/>
-      <w:lvlJc w:val="left"/>
-      <w:pPr>
-        <w:tabs>
-          <w:tab w:val="num" w:pos="2160"/>
-        </w:tabs>
-        <w:ind w:left="2160" w:hanging="360"/>
-      </w:pPr>
-      <w:rPr>
-        <w:rFonts w:ascii="OpenSymbol" w:hAnsi="OpenSymbol" w:cs="OpenSymbol" w:hint="default"/>
-        <w:rFonts w:cs="OpenSymbol"/>
-      </w:rPr>
-    </w:lvl>
-    <w:lvl w:ilvl="5">
-      <w:start w:val="1"/>
-      <w:numFmt w:val="bullet"/>
-      <w:lvlText w:val="▪"/>
-      <w:lvlJc w:val="left"/>
-      <w:pPr>
-        <w:tabs>
-          <w:tab w:val="num" w:pos="2520"/>
-        </w:tabs>
-        <w:ind w:left="2520" w:hanging="360"/>
-      </w:pPr>
-      <w:rPr>
-        <w:rFonts w:ascii="OpenSymbol" w:hAnsi="OpenSymbol" w:cs="OpenSymbol" w:hint="default"/>
-        <w:rFonts w:cs="OpenSymbol"/>
-      </w:rPr>
-    </w:lvl>
-    <w:lvl w:ilvl="6">
-      <w:start w:val="1"/>
-      <w:numFmt w:val="bullet"/>
-      <w:lvlText w:val=""/>
-      <w:lvlJc w:val="left"/>
-      <w:pPr>
-        <w:tabs>
-          <w:tab w:val="num" w:pos="2880"/>
-        </w:tabs>
-        <w:ind w:left="2880" w:hanging="360"/>
-      </w:pPr>
-      <w:rPr>
-        <w:rFonts w:ascii="Symbol" w:hAnsi="Symbol" w:cs="Symbol" w:hint="default"/>
-        <w:rFonts w:cs="OpenSymbol"/>
-      </w:rPr>
-    </w:lvl>
-    <w:lvl w:ilvl="7">
-      <w:start w:val="1"/>
-      <w:numFmt w:val="bullet"/>
-      <w:lvlText w:val="◦"/>
-      <w:lvlJc w:val="left"/>
-      <w:pPr>
-        <w:tabs>
-          <w:tab w:val="num" w:pos="3240"/>
-        </w:tabs>
-        <w:ind w:left="3240" w:hanging="360"/>
-      </w:pPr>
-      <w:rPr>
-        <w:rFonts w:ascii="OpenSymbol" w:hAnsi="OpenSymbol" w:cs="OpenSymbol" w:hint="default"/>
-        <w:rFonts w:cs="OpenSymbol"/>
-      </w:rPr>
-    </w:lvl>
-    <w:lvl w:ilvl="8">
-      <w:start w:val="1"/>
-      <w:numFmt w:val="bullet"/>
-      <w:lvlText w:val="▪"/>
-      <w:lvlJc w:val="left"/>
-      <w:pPr>
-        <w:tabs>
-          <w:tab w:val="num" w:pos="3600"/>
-        </w:tabs>
-        <w:ind w:left="3600" w:hanging="360"/>
-      </w:pPr>
-      <w:rPr>
-        <w:rFonts w:ascii="OpenSymbol" w:hAnsi="OpenSymbol" w:cs="OpenSymbol" w:hint="default"/>
-        <w:rFonts w:cs="OpenSymbol"/>
-      </w:rPr>
     </w:lvl>
   </w:abstractNum>
   <w:abstractNum w:abstractNumId="3">
@@ -9811,6 +9469,152 @@
   <w:abstractNum w:abstractNumId="5">
     <w:lvl w:ilvl="0">
       <w:start w:val="1"/>
+      <w:numFmt w:val="bullet"/>
+      <w:lvlText w:val=""/>
+      <w:lvlJc w:val="left"/>
+      <w:pPr>
+        <w:tabs>
+          <w:tab w:val="num" w:pos="720"/>
+        </w:tabs>
+        <w:ind w:left="720" w:hanging="360"/>
+      </w:pPr>
+      <w:rPr>
+        <w:rFonts w:ascii="Symbol" w:hAnsi="Symbol" w:cs="Symbol" w:hint="default"/>
+        <w:rFonts w:cs="OpenSymbol"/>
+      </w:rPr>
+    </w:lvl>
+    <w:lvl w:ilvl="1">
+      <w:start w:val="1"/>
+      <w:numFmt w:val="bullet"/>
+      <w:lvlText w:val="◦"/>
+      <w:lvlJc w:val="left"/>
+      <w:pPr>
+        <w:tabs>
+          <w:tab w:val="num" w:pos="1080"/>
+        </w:tabs>
+        <w:ind w:left="1080" w:hanging="360"/>
+      </w:pPr>
+      <w:rPr>
+        <w:rFonts w:ascii="OpenSymbol" w:hAnsi="OpenSymbol" w:cs="OpenSymbol" w:hint="default"/>
+        <w:rFonts w:cs="OpenSymbol"/>
+      </w:rPr>
+    </w:lvl>
+    <w:lvl w:ilvl="2">
+      <w:start w:val="1"/>
+      <w:numFmt w:val="bullet"/>
+      <w:lvlText w:val="▪"/>
+      <w:lvlJc w:val="left"/>
+      <w:pPr>
+        <w:tabs>
+          <w:tab w:val="num" w:pos="1440"/>
+        </w:tabs>
+        <w:ind w:left="1440" w:hanging="360"/>
+      </w:pPr>
+      <w:rPr>
+        <w:rFonts w:ascii="OpenSymbol" w:hAnsi="OpenSymbol" w:cs="OpenSymbol" w:hint="default"/>
+        <w:rFonts w:cs="OpenSymbol"/>
+      </w:rPr>
+    </w:lvl>
+    <w:lvl w:ilvl="3">
+      <w:start w:val="1"/>
+      <w:numFmt w:val="bullet"/>
+      <w:lvlText w:val=""/>
+      <w:lvlJc w:val="left"/>
+      <w:pPr>
+        <w:tabs>
+          <w:tab w:val="num" w:pos="1800"/>
+        </w:tabs>
+        <w:ind w:left="1800" w:hanging="360"/>
+      </w:pPr>
+      <w:rPr>
+        <w:rFonts w:ascii="Symbol" w:hAnsi="Symbol" w:cs="Symbol" w:hint="default"/>
+        <w:rFonts w:cs="OpenSymbol"/>
+      </w:rPr>
+    </w:lvl>
+    <w:lvl w:ilvl="4">
+      <w:start w:val="1"/>
+      <w:numFmt w:val="bullet"/>
+      <w:lvlText w:val="◦"/>
+      <w:lvlJc w:val="left"/>
+      <w:pPr>
+        <w:tabs>
+          <w:tab w:val="num" w:pos="2160"/>
+        </w:tabs>
+        <w:ind w:left="2160" w:hanging="360"/>
+      </w:pPr>
+      <w:rPr>
+        <w:rFonts w:ascii="OpenSymbol" w:hAnsi="OpenSymbol" w:cs="OpenSymbol" w:hint="default"/>
+        <w:rFonts w:cs="OpenSymbol"/>
+      </w:rPr>
+    </w:lvl>
+    <w:lvl w:ilvl="5">
+      <w:start w:val="1"/>
+      <w:numFmt w:val="bullet"/>
+      <w:lvlText w:val="▪"/>
+      <w:lvlJc w:val="left"/>
+      <w:pPr>
+        <w:tabs>
+          <w:tab w:val="num" w:pos="2520"/>
+        </w:tabs>
+        <w:ind w:left="2520" w:hanging="360"/>
+      </w:pPr>
+      <w:rPr>
+        <w:rFonts w:ascii="OpenSymbol" w:hAnsi="OpenSymbol" w:cs="OpenSymbol" w:hint="default"/>
+        <w:rFonts w:cs="OpenSymbol"/>
+      </w:rPr>
+    </w:lvl>
+    <w:lvl w:ilvl="6">
+      <w:start w:val="1"/>
+      <w:numFmt w:val="bullet"/>
+      <w:lvlText w:val=""/>
+      <w:lvlJc w:val="left"/>
+      <w:pPr>
+        <w:tabs>
+          <w:tab w:val="num" w:pos="2880"/>
+        </w:tabs>
+        <w:ind w:left="2880" w:hanging="360"/>
+      </w:pPr>
+      <w:rPr>
+        <w:rFonts w:ascii="Symbol" w:hAnsi="Symbol" w:cs="Symbol" w:hint="default"/>
+        <w:rFonts w:cs="OpenSymbol"/>
+      </w:rPr>
+    </w:lvl>
+    <w:lvl w:ilvl="7">
+      <w:start w:val="1"/>
+      <w:numFmt w:val="bullet"/>
+      <w:lvlText w:val="◦"/>
+      <w:lvlJc w:val="left"/>
+      <w:pPr>
+        <w:tabs>
+          <w:tab w:val="num" w:pos="3240"/>
+        </w:tabs>
+        <w:ind w:left="3240" w:hanging="360"/>
+      </w:pPr>
+      <w:rPr>
+        <w:rFonts w:ascii="OpenSymbol" w:hAnsi="OpenSymbol" w:cs="OpenSymbol" w:hint="default"/>
+        <w:rFonts w:cs="OpenSymbol"/>
+      </w:rPr>
+    </w:lvl>
+    <w:lvl w:ilvl="8">
+      <w:start w:val="1"/>
+      <w:numFmt w:val="bullet"/>
+      <w:lvlText w:val="▪"/>
+      <w:lvlJc w:val="left"/>
+      <w:pPr>
+        <w:tabs>
+          <w:tab w:val="num" w:pos="3600"/>
+        </w:tabs>
+        <w:ind w:left="3600" w:hanging="360"/>
+      </w:pPr>
+      <w:rPr>
+        <w:rFonts w:ascii="OpenSymbol" w:hAnsi="OpenSymbol" w:cs="OpenSymbol" w:hint="default"/>
+        <w:rFonts w:cs="OpenSymbol"/>
+      </w:rPr>
+    </w:lvl>
+  </w:abstractNum>
+  <w:abstractNum w:abstractNumId="6">
+    <w:lvl w:ilvl="0">
+      <w:start w:val="1"/>
       <w:numFmt w:val="decimal"/>
       <w:lvlText w:val="B%1"/>
       <w:lvlJc w:val="left"/>
@@ -9916,126 +9720,6 @@
         </w:tabs>
         <w:ind w:left="3600" w:hanging="360"/>
       </w:pPr>
-    </w:lvl>
-  </w:abstractNum>
-  <w:abstractNum w:abstractNumId="6">
-    <w:lvl w:ilvl="0">
-      <w:start w:val="1"/>
-      <w:numFmt w:val="decimal"/>
-      <w:lvlText w:val="%1."/>
-      <w:lvlJc w:val="left"/>
-      <w:pPr>
-        <w:tabs>
-          <w:tab w:val="num" w:pos="720"/>
-        </w:tabs>
-        <w:ind w:left="720" w:hanging="360"/>
-      </w:pPr>
-      <w:rPr/>
-    </w:lvl>
-    <w:lvl w:ilvl="1">
-      <w:start w:val="1"/>
-      <w:numFmt w:val="none"/>
-      <w:suff w:val="nothing"/>
-      <w:lvlText w:val=""/>
-      <w:lvlJc w:val="left"/>
-      <w:pPr>
-        <w:tabs>
-          <w:tab w:val="num" w:pos="864"/>
-        </w:tabs>
-        <w:ind w:left="864" w:hanging="0"/>
-      </w:pPr>
-      <w:rPr/>
-    </w:lvl>
-    <w:lvl w:ilvl="2">
-      <w:start w:val="1"/>
-      <w:numFmt w:val="decimal"/>
-      <w:lvlText w:val="%3."/>
-      <w:lvlJc w:val="left"/>
-      <w:pPr>
-        <w:tabs>
-          <w:tab w:val="num" w:pos="1440"/>
-        </w:tabs>
-        <w:ind w:left="1440" w:hanging="360"/>
-      </w:pPr>
-      <w:rPr/>
-    </w:lvl>
-    <w:lvl w:ilvl="3">
-      <w:start w:val="1"/>
-      <w:numFmt w:val="decimal"/>
-      <w:lvlText w:val="%4."/>
-      <w:lvlJc w:val="left"/>
-      <w:pPr>
-        <w:tabs>
-          <w:tab w:val="num" w:pos="1800"/>
-        </w:tabs>
-        <w:ind w:left="1800" w:hanging="360"/>
-      </w:pPr>
-      <w:rPr/>
-    </w:lvl>
-    <w:lvl w:ilvl="4">
-      <w:start w:val="1"/>
-      <w:numFmt w:val="decimal"/>
-      <w:lvlText w:val="%5."/>
-      <w:lvlJc w:val="left"/>
-      <w:pPr>
-        <w:tabs>
-          <w:tab w:val="num" w:pos="2160"/>
-        </w:tabs>
-        <w:ind w:left="2160" w:hanging="360"/>
-      </w:pPr>
-      <w:rPr/>
-    </w:lvl>
-    <w:lvl w:ilvl="5">
-      <w:start w:val="1"/>
-      <w:numFmt w:val="decimal"/>
-      <w:lvlText w:val="%6."/>
-      <w:lvlJc w:val="left"/>
-      <w:pPr>
-        <w:tabs>
-          <w:tab w:val="num" w:pos="2520"/>
-        </w:tabs>
-        <w:ind w:left="2520" w:hanging="360"/>
-      </w:pPr>
-      <w:rPr/>
-    </w:lvl>
-    <w:lvl w:ilvl="6">
-      <w:start w:val="1"/>
-      <w:numFmt w:val="decimal"/>
-      <w:lvlText w:val="%7."/>
-      <w:lvlJc w:val="left"/>
-      <w:pPr>
-        <w:tabs>
-          <w:tab w:val="num" w:pos="2880"/>
-        </w:tabs>
-        <w:ind w:left="2880" w:hanging="360"/>
-      </w:pPr>
-      <w:rPr/>
-    </w:lvl>
-    <w:lvl w:ilvl="7">
-      <w:start w:val="1"/>
-      <w:numFmt w:val="decimal"/>
-      <w:lvlText w:val="%8."/>
-      <w:lvlJc w:val="left"/>
-      <w:pPr>
-        <w:tabs>
-          <w:tab w:val="num" w:pos="3240"/>
-        </w:tabs>
-        <w:ind w:left="3240" w:hanging="360"/>
-      </w:pPr>
-      <w:rPr/>
-    </w:lvl>
-    <w:lvl w:ilvl="8">
-      <w:start w:val="1"/>
-      <w:numFmt w:val="decimal"/>
-      <w:lvlText w:val="%9."/>
-      <w:lvlJc w:val="left"/>
-      <w:pPr>
-        <w:tabs>
-          <w:tab w:val="num" w:pos="3600"/>
-        </w:tabs>
-        <w:ind w:left="3600" w:hanging="360"/>
-      </w:pPr>
-      <w:rPr/>
     </w:lvl>
   </w:abstractNum>
   <w:abstractNum w:abstractNumId="7">
@@ -10160,7 +9844,6 @@
         </w:tabs>
         <w:ind w:left="720" w:hanging="360"/>
       </w:pPr>
-      <w:rPr/>
     </w:lvl>
     <w:lvl w:ilvl="1">
       <w:start w:val="1"/>
@@ -10173,7 +9856,6 @@
         </w:tabs>
         <w:ind w:left="1080" w:hanging="360"/>
       </w:pPr>
-      <w:rPr/>
     </w:lvl>
     <w:lvl w:ilvl="2">
       <w:start w:val="1"/>
@@ -10186,7 +9868,6 @@
         </w:tabs>
         <w:ind w:left="1440" w:hanging="360"/>
       </w:pPr>
-      <w:rPr/>
     </w:lvl>
     <w:lvl w:ilvl="3">
       <w:start w:val="1"/>
@@ -10199,7 +9880,6 @@
         </w:tabs>
         <w:ind w:left="1800" w:hanging="360"/>
       </w:pPr>
-      <w:rPr/>
     </w:lvl>
     <w:lvl w:ilvl="4">
       <w:start w:val="1"/>
@@ -10212,7 +9892,6 @@
         </w:tabs>
         <w:ind w:left="2160" w:hanging="360"/>
       </w:pPr>
-      <w:rPr/>
     </w:lvl>
     <w:lvl w:ilvl="5">
       <w:start w:val="1"/>
@@ -10225,7 +9904,6 @@
         </w:tabs>
         <w:ind w:left="2520" w:hanging="360"/>
       </w:pPr>
-      <w:rPr/>
     </w:lvl>
     <w:lvl w:ilvl="6">
       <w:start w:val="1"/>
@@ -10238,7 +9916,6 @@
         </w:tabs>
         <w:ind w:left="2880" w:hanging="360"/>
       </w:pPr>
-      <w:rPr/>
     </w:lvl>
     <w:lvl w:ilvl="7">
       <w:start w:val="1"/>
@@ -10251,7 +9928,6 @@
         </w:tabs>
         <w:ind w:left="3240" w:hanging="360"/>
       </w:pPr>
-      <w:rPr/>
     </w:lvl>
     <w:lvl w:ilvl="8">
       <w:start w:val="1"/>
@@ -10264,7 +9940,6 @@
         </w:tabs>
         <w:ind w:left="3600" w:hanging="360"/>
       </w:pPr>
-      <w:rPr/>
     </w:lvl>
   </w:abstractNum>
   <w:abstractNum w:abstractNumId="9">
@@ -10279,7 +9954,6 @@
         </w:tabs>
         <w:ind w:left="720" w:hanging="360"/>
       </w:pPr>
-      <w:rPr/>
     </w:lvl>
     <w:lvl w:ilvl="1">
       <w:start w:val="1"/>
@@ -10288,12 +9962,8 @@
       <w:lvlText w:val=""/>
       <w:lvlJc w:val="left"/>
       <w:pPr>
-        <w:tabs>
-          <w:tab w:val="num" w:pos="864"/>
-        </w:tabs>
         <w:ind w:left="864" w:hanging="0"/>
       </w:pPr>
-      <w:rPr/>
     </w:lvl>
     <w:lvl w:ilvl="2">
       <w:start w:val="1"/>
@@ -10306,7 +9976,6 @@
         </w:tabs>
         <w:ind w:left="1440" w:hanging="360"/>
       </w:pPr>
-      <w:rPr/>
     </w:lvl>
     <w:lvl w:ilvl="3">
       <w:start w:val="1"/>
@@ -10319,7 +9988,6 @@
         </w:tabs>
         <w:ind w:left="1800" w:hanging="360"/>
       </w:pPr>
-      <w:rPr/>
     </w:lvl>
     <w:lvl w:ilvl="4">
       <w:start w:val="1"/>
@@ -10332,7 +10000,6 @@
         </w:tabs>
         <w:ind w:left="2160" w:hanging="360"/>
       </w:pPr>
-      <w:rPr/>
     </w:lvl>
     <w:lvl w:ilvl="5">
       <w:start w:val="1"/>
@@ -10345,7 +10012,6 @@
         </w:tabs>
         <w:ind w:left="2520" w:hanging="360"/>
       </w:pPr>
-      <w:rPr/>
     </w:lvl>
     <w:lvl w:ilvl="6">
       <w:start w:val="1"/>
@@ -10358,7 +10024,6 @@
         </w:tabs>
         <w:ind w:left="2880" w:hanging="360"/>
       </w:pPr>
-      <w:rPr/>
     </w:lvl>
     <w:lvl w:ilvl="7">
       <w:start w:val="1"/>
@@ -10371,7 +10036,6 @@
         </w:tabs>
         <w:ind w:left="3240" w:hanging="360"/>
       </w:pPr>
-      <w:rPr/>
     </w:lvl>
     <w:lvl w:ilvl="8">
       <w:start w:val="1"/>
@@ -10384,7 +10048,6 @@
         </w:tabs>
         <w:ind w:left="3600" w:hanging="360"/>
       </w:pPr>
-      <w:rPr/>
     </w:lvl>
   </w:abstractNum>
   <w:abstractNum w:abstractNumId="10">
@@ -10399,7 +10062,6 @@
         </w:tabs>
         <w:ind w:left="720" w:hanging="360"/>
       </w:pPr>
-      <w:rPr/>
     </w:lvl>
     <w:lvl w:ilvl="1">
       <w:start w:val="1"/>
@@ -10408,12 +10070,8 @@
       <w:lvlText w:val=""/>
       <w:lvlJc w:val="left"/>
       <w:pPr>
-        <w:tabs>
-          <w:tab w:val="num" w:pos="864"/>
-        </w:tabs>
         <w:ind w:left="864" w:hanging="0"/>
       </w:pPr>
-      <w:rPr/>
     </w:lvl>
     <w:lvl w:ilvl="2">
       <w:start w:val="1"/>
@@ -10426,7 +10084,6 @@
         </w:tabs>
         <w:ind w:left="1440" w:hanging="360"/>
       </w:pPr>
-      <w:rPr/>
     </w:lvl>
     <w:lvl w:ilvl="3">
       <w:start w:val="1"/>
@@ -10439,7 +10096,6 @@
         </w:tabs>
         <w:ind w:left="1800" w:hanging="360"/>
       </w:pPr>
-      <w:rPr/>
     </w:lvl>
     <w:lvl w:ilvl="4">
       <w:start w:val="1"/>
@@ -10452,7 +10108,6 @@
         </w:tabs>
         <w:ind w:left="2160" w:hanging="360"/>
       </w:pPr>
-      <w:rPr/>
     </w:lvl>
     <w:lvl w:ilvl="5">
       <w:start w:val="1"/>
@@ -10465,7 +10120,6 @@
         </w:tabs>
         <w:ind w:left="2520" w:hanging="360"/>
       </w:pPr>
-      <w:rPr/>
     </w:lvl>
     <w:lvl w:ilvl="6">
       <w:start w:val="1"/>
@@ -10478,7 +10132,6 @@
         </w:tabs>
         <w:ind w:left="2880" w:hanging="360"/>
       </w:pPr>
-      <w:rPr/>
     </w:lvl>
     <w:lvl w:ilvl="7">
       <w:start w:val="1"/>
@@ -10491,7 +10144,6 @@
         </w:tabs>
         <w:ind w:left="3240" w:hanging="360"/>
       </w:pPr>
-      <w:rPr/>
     </w:lvl>
     <w:lvl w:ilvl="8">
       <w:start w:val="1"/>
@@ -10504,7 +10156,6 @@
         </w:tabs>
         <w:ind w:left="3600" w:hanging="360"/>
       </w:pPr>
-      <w:rPr/>
     </w:lvl>
   </w:abstractNum>
   <w:num w:numId="1">
@@ -10547,15 +10198,12 @@
       <w:rPr>
         <w:rFonts w:ascii="Liberation Serif" w:hAnsi="Liberation Serif" w:eastAsia="Noto Sans CJK SC Regular" w:cs="FreeSans"/>
         <w:kern w:val="2"/>
-        <w:sz w:val="24"/>
         <w:szCs w:val="24"/>
         <w:lang w:val="en-US" w:eastAsia="zh-CN" w:bidi="hi-IN"/>
       </w:rPr>
     </w:rPrDefault>
     <w:pPrDefault>
-      <w:pPr>
-        <w:widowControl/>
-      </w:pPr>
+      <w:pPr/>
     </w:pPrDefault>
   </w:docDefaults>
   <w:style w:type="paragraph" w:styleId="Normal">
@@ -10563,10 +10211,9 @@
     <w:qFormat/>
     <w:pPr>
       <w:widowControl/>
-      <w:kinsoku w:val="true"/>
-      <w:overflowPunct w:val="true"/>
-      <w:autoSpaceDE w:val="true"/>
+      <w:overflowPunct w:val="false"/>
       <w:bidi w:val="0"/>
+      <w:jc w:val="left"/>
     </w:pPr>
     <w:rPr>
       <w:rFonts w:ascii="Liberation Serif" w:hAnsi="Liberation Serif" w:eastAsia="Noto Sans CJK SC Regular" w:cs="FreeSans"/>
@@ -10652,6 +10299,195 @@
     <w:name w:val="Numbering Symbols"/>
     <w:qFormat/>
     <w:rPr/>
+  </w:style>
+  <w:style w:type="character" w:styleId="ListLabel1">
+    <w:name w:val="ListLabel 1"/>
+    <w:qFormat/>
+    <w:rPr>
+      <w:rFonts w:cs="OpenSymbol"/>
+    </w:rPr>
+  </w:style>
+  <w:style w:type="character" w:styleId="ListLabel2">
+    <w:name w:val="ListLabel 2"/>
+    <w:qFormat/>
+    <w:rPr>
+      <w:rFonts w:cs="OpenSymbol"/>
+    </w:rPr>
+  </w:style>
+  <w:style w:type="character" w:styleId="ListLabel3">
+    <w:name w:val="ListLabel 3"/>
+    <w:qFormat/>
+    <w:rPr>
+      <w:rFonts w:cs="OpenSymbol"/>
+    </w:rPr>
+  </w:style>
+  <w:style w:type="character" w:styleId="ListLabel4">
+    <w:name w:val="ListLabel 4"/>
+    <w:qFormat/>
+    <w:rPr>
+      <w:rFonts w:cs="OpenSymbol"/>
+    </w:rPr>
+  </w:style>
+  <w:style w:type="character" w:styleId="ListLabel5">
+    <w:name w:val="ListLabel 5"/>
+    <w:qFormat/>
+    <w:rPr>
+      <w:rFonts w:cs="OpenSymbol"/>
+    </w:rPr>
+  </w:style>
+  <w:style w:type="character" w:styleId="ListLabel6">
+    <w:name w:val="ListLabel 6"/>
+    <w:qFormat/>
+    <w:rPr>
+      <w:rFonts w:cs="OpenSymbol"/>
+    </w:rPr>
+  </w:style>
+  <w:style w:type="character" w:styleId="ListLabel7">
+    <w:name w:val="ListLabel 7"/>
+    <w:qFormat/>
+    <w:rPr>
+      <w:rFonts w:cs="OpenSymbol"/>
+    </w:rPr>
+  </w:style>
+  <w:style w:type="character" w:styleId="ListLabel8">
+    <w:name w:val="ListLabel 8"/>
+    <w:qFormat/>
+    <w:rPr>
+      <w:rFonts w:cs="OpenSymbol"/>
+    </w:rPr>
+  </w:style>
+  <w:style w:type="character" w:styleId="ListLabel9">
+    <w:name w:val="ListLabel 9"/>
+    <w:qFormat/>
+    <w:rPr>
+      <w:rFonts w:cs="OpenSymbol"/>
+    </w:rPr>
+  </w:style>
+  <w:style w:type="character" w:styleId="ListLabel10">
+    <w:name w:val="ListLabel 10"/>
+    <w:qFormat/>
+    <w:rPr>
+      <w:rFonts w:cs="OpenSymbol"/>
+    </w:rPr>
+  </w:style>
+  <w:style w:type="character" w:styleId="ListLabel11">
+    <w:name w:val="ListLabel 11"/>
+    <w:qFormat/>
+    <w:rPr>
+      <w:rFonts w:cs="OpenSymbol"/>
+    </w:rPr>
+  </w:style>
+  <w:style w:type="character" w:styleId="ListLabel12">
+    <w:name w:val="ListLabel 12"/>
+    <w:qFormat/>
+    <w:rPr>
+      <w:rFonts w:cs="OpenSymbol"/>
+    </w:rPr>
+  </w:style>
+  <w:style w:type="character" w:styleId="ListLabel13">
+    <w:name w:val="ListLabel 13"/>
+    <w:qFormat/>
+    <w:rPr>
+      <w:rFonts w:cs="OpenSymbol"/>
+    </w:rPr>
+  </w:style>
+  <w:style w:type="character" w:styleId="ListLabel14">
+    <w:name w:val="ListLabel 14"/>
+    <w:qFormat/>
+    <w:rPr>
+      <w:rFonts w:cs="OpenSymbol"/>
+    </w:rPr>
+  </w:style>
+  <w:style w:type="character" w:styleId="ListLabel15">
+    <w:name w:val="ListLabel 15"/>
+    <w:qFormat/>
+    <w:rPr>
+      <w:rFonts w:cs="OpenSymbol"/>
+    </w:rPr>
+  </w:style>
+  <w:style w:type="character" w:styleId="ListLabel16">
+    <w:name w:val="ListLabel 16"/>
+    <w:qFormat/>
+    <w:rPr>
+      <w:rFonts w:cs="OpenSymbol"/>
+    </w:rPr>
+  </w:style>
+  <w:style w:type="character" w:styleId="ListLabel17">
+    <w:name w:val="ListLabel 17"/>
+    <w:qFormat/>
+    <w:rPr>
+      <w:rFonts w:cs="OpenSymbol"/>
+    </w:rPr>
+  </w:style>
+  <w:style w:type="character" w:styleId="ListLabel18">
+    <w:name w:val="ListLabel 18"/>
+    <w:qFormat/>
+    <w:rPr>
+      <w:rFonts w:cs="OpenSymbol"/>
+    </w:rPr>
+  </w:style>
+  <w:style w:type="character" w:styleId="ListLabel19">
+    <w:name w:val="ListLabel 19"/>
+    <w:qFormat/>
+    <w:rPr>
+      <w:rFonts w:cs="OpenSymbol"/>
+    </w:rPr>
+  </w:style>
+  <w:style w:type="character" w:styleId="ListLabel20">
+    <w:name w:val="ListLabel 20"/>
+    <w:qFormat/>
+    <w:rPr>
+      <w:rFonts w:cs="OpenSymbol"/>
+    </w:rPr>
+  </w:style>
+  <w:style w:type="character" w:styleId="ListLabel21">
+    <w:name w:val="ListLabel 21"/>
+    <w:qFormat/>
+    <w:rPr>
+      <w:rFonts w:cs="OpenSymbol"/>
+    </w:rPr>
+  </w:style>
+  <w:style w:type="character" w:styleId="ListLabel22">
+    <w:name w:val="ListLabel 22"/>
+    <w:qFormat/>
+    <w:rPr>
+      <w:rFonts w:cs="OpenSymbol"/>
+    </w:rPr>
+  </w:style>
+  <w:style w:type="character" w:styleId="ListLabel23">
+    <w:name w:val="ListLabel 23"/>
+    <w:qFormat/>
+    <w:rPr>
+      <w:rFonts w:cs="OpenSymbol"/>
+    </w:rPr>
+  </w:style>
+  <w:style w:type="character" w:styleId="ListLabel24">
+    <w:name w:val="ListLabel 24"/>
+    <w:qFormat/>
+    <w:rPr>
+      <w:rFonts w:cs="OpenSymbol"/>
+    </w:rPr>
+  </w:style>
+  <w:style w:type="character" w:styleId="ListLabel25">
+    <w:name w:val="ListLabel 25"/>
+    <w:qFormat/>
+    <w:rPr>
+      <w:rFonts w:cs="OpenSymbol"/>
+    </w:rPr>
+  </w:style>
+  <w:style w:type="character" w:styleId="ListLabel26">
+    <w:name w:val="ListLabel 26"/>
+    <w:qFormat/>
+    <w:rPr>
+      <w:rFonts w:cs="OpenSymbol"/>
+    </w:rPr>
+  </w:style>
+  <w:style w:type="character" w:styleId="ListLabel27">
+    <w:name w:val="ListLabel 27"/>
+    <w:qFormat/>
+    <w:rPr>
+      <w:rFonts w:cs="OpenSymbol"/>
+    </w:rPr>
   </w:style>
   <w:style w:type="paragraph" w:styleId="Heading">
     <w:name w:val="Heading"/>
@@ -10787,9 +10623,10 @@
       <w:bCs/>
     </w:rPr>
   </w:style>
-  <w:style w:type="paragraph" w:styleId="Drawing">
+  <w:style w:type="paragraph" w:styleId="TableofFigures">
     <w:name w:val="Table of Figures"/>
     <w:basedOn w:val="Caption"/>
+    <w:qFormat/>
     <w:pPr/>
     <w:rPr/>
   </w:style>

</xml_diff>